<commit_message>
Extra uitleg bij bevindingen geplaatst.
</commit_message>
<xml_diff>
--- a/documents/OnderzoeksRapport/Limieten RV-2AJ.docx
+++ b/documents/OnderzoeksRapport/Limieten RV-2AJ.docx
@@ -11,9 +11,17 @@
       </w:r>
     </w:p>
     <w:p>
-      <w:pPr>
-        <w:keepNext/>
-      </w:pPr>
+      <w:r>
+        <w:t xml:space="preserve">Elke scharnier heeft een </w:t>
+      </w:r>
+      <w:r>
+        <w:t xml:space="preserve">andere </w:t>
+      </w:r>
+      <w:r>
+        <w:t>maximale draaisnelheid. In het onderstaande tabel staat de snelheid in graden per seconden.</w:t>
+      </w:r>
+    </w:p>
+    <w:p>
       <w:r>
         <w:rPr>
           <w:noProof/>
@@ -22,7 +30,7 @@
         <mc:AlternateContent>
           <mc:Choice Requires="wpg">
             <w:drawing>
-              <wp:inline distT="0" distB="0" distL="0" distR="0" wp14:anchorId="3D7A7A39" wp14:editId="1EAFAA69">
+              <wp:inline distT="0" distB="0" distL="0" distR="0" wp14:anchorId="2A44DE62" wp14:editId="2F142121">
                 <wp:extent cx="5752532" cy="1112275"/>
                 <wp:effectExtent l="0" t="0" r="635" b="0"/>
                 <wp:docPr id="11" name="Groep 11"/>
@@ -161,58 +169,135 @@
       <w:r>
         <w:t xml:space="preserve">Figuur </w:t>
       </w:r>
-      <w:fldSimple w:instr=" SEQ Figuur \* ARABIC ">
-        <w:r>
-          <w:rPr>
-            <w:noProof/>
-          </w:rPr>
-          <w:t>1</w:t>
-        </w:r>
-      </w:fldSimple>
+      <w:r>
+        <w:fldChar w:fldCharType="begin"/>
+      </w:r>
+      <w:r>
+        <w:instrText xml:space="preserve"> SEQ Figuur \* ARABIC </w:instrText>
+      </w:r>
+      <w:r>
+        <w:fldChar w:fldCharType="separate"/>
+      </w:r>
+      <w:r>
+        <w:rPr>
+          <w:noProof/>
+        </w:rPr>
+        <w:t>1</w:t>
+      </w:r>
+      <w:r>
+        <w:rPr>
+          <w:noProof/>
+        </w:rPr>
+        <w:fldChar w:fldCharType="end"/>
+      </w:r>
       <w:r>
         <w:t xml:space="preserve">, </w:t>
       </w:r>
       <w:r>
-        <w:t>Standard Specifications Manual: pag2-5  (7/9)</w:t>
-      </w:r>
-    </w:p>
-    <w:p>
-      <w:pPr>
-        <w:spacing w:after="200" w:line="276" w:lineRule="auto"/>
-        <w:rPr>
-          <w:rFonts w:asciiTheme="majorHAnsi" w:eastAsiaTheme="majorEastAsia" w:hAnsiTheme="majorHAnsi" w:cstheme="majorBidi"/>
-          <w:b/>
-          <w:bCs/>
-          <w:color w:val="4F81BD" w:themeColor="accent1"/>
-          <w:sz w:val="26"/>
-          <w:szCs w:val="26"/>
-        </w:rPr>
-      </w:pPr>
-      <w:r>
-        <w:br w:type="page"/>
-      </w:r>
-    </w:p>
-    <w:p>
-      <w:pPr>
-        <w:pStyle w:val="Kop2"/>
-      </w:pPr>
-      <w:r>
-        <w:lastRenderedPageBreak/>
-        <w:t>Wat is de maximale kracht?</w:t>
-      </w:r>
-    </w:p>
-    <w:p>
-      <w:pPr>
-        <w:keepNext/>
-      </w:pPr>
+        <w:t xml:space="preserve">Standard </w:t>
+      </w:r>
+      <w:proofErr w:type="spellStart"/>
+      <w:r>
+        <w:t>Specifications</w:t>
+      </w:r>
+      <w:proofErr w:type="spellEnd"/>
+      <w:r>
+        <w:t xml:space="preserve"> Manual: pag2-5  (7/9)</w:t>
+      </w:r>
+    </w:p>
+    <w:p>
+      <w:r>
+        <w:t xml:space="preserve">Hieruit kan geconcludeerd worden dat de robotarm </w:t>
+      </w:r>
+      <w:r>
+        <w:t>één</w:t>
+      </w:r>
+      <w:r>
+        <w:t xml:space="preserve"> seconde nodig heeft om van de linkerkant naar de rechterkant de draaien.</w:t>
+      </w:r>
+    </w:p>
+    <w:p>
       <w:r>
         <w:rPr>
           <w:noProof/>
           <w:lang w:eastAsia="nl-NL"/>
         </w:rPr>
         <w:drawing>
-          <wp:inline distT="0" distB="0" distL="0" distR="0" wp14:anchorId="52E8A433" wp14:editId="41F022DA">
-            <wp:extent cx="5760720" cy="2681313"/>
+          <wp:inline distT="0" distB="0" distL="0" distR="0" wp14:anchorId="7D9C7490" wp14:editId="7630C074">
+            <wp:extent cx="4563374" cy="4563373"/>
+            <wp:effectExtent l="0" t="0" r="8890" b="8890"/>
+            <wp:docPr id="6" name="Afbeelding 6"/>
+            <wp:cNvGraphicFramePr>
+              <a:graphicFrameLocks xmlns:a="http://schemas.openxmlformats.org/drawingml/2006/main" noChangeAspect="1"/>
+            </wp:cNvGraphicFramePr>
+            <a:graphic xmlns:a="http://schemas.openxmlformats.org/drawingml/2006/main">
+              <a:graphicData uri="http://schemas.openxmlformats.org/drawingml/2006/picture">
+                <pic:pic xmlns:pic="http://schemas.openxmlformats.org/drawingml/2006/picture">
+                  <pic:nvPicPr>
+                    <pic:cNvPr id="0" name=""/>
+                    <pic:cNvPicPr/>
+                  </pic:nvPicPr>
+                  <pic:blipFill rotWithShape="1">
+                    <a:blip r:embed="rId7">
+                      <a:extLst>
+                        <a:ext uri="{28A0092B-C50C-407E-A947-70E740481C1C}">
+                          <a14:useLocalDpi xmlns:a14="http://schemas.microsoft.com/office/drawing/2010/main" val="0"/>
+                        </a:ext>
+                      </a:extLst>
+                    </a:blip>
+                    <a:srcRect l="14076" t="7358" r="26352" b="13213"/>
+                    <a:stretch/>
+                  </pic:blipFill>
+                  <pic:spPr bwMode="auto">
+                    <a:xfrm>
+                      <a:off x="0" y="0"/>
+                      <a:ext cx="4563698" cy="4563697"/>
+                    </a:xfrm>
+                    <a:prstGeom prst="rect">
+                      <a:avLst/>
+                    </a:prstGeom>
+                    <a:ln>
+                      <a:noFill/>
+                    </a:ln>
+                    <a:extLst>
+                      <a:ext uri="{53640926-AAD7-44D8-BBD7-CCE9431645EC}">
+                        <a14:shadowObscured xmlns:a14="http://schemas.microsoft.com/office/drawing/2010/main"/>
+                      </a:ext>
+                    </a:extLst>
+                  </pic:spPr>
+                </pic:pic>
+              </a:graphicData>
+            </a:graphic>
+          </wp:inline>
+        </w:drawing>
+      </w:r>
+      <w:r>
+        <w:br w:type="page"/>
+      </w:r>
+    </w:p>
+    <w:p>
+      <w:pPr>
+        <w:pStyle w:val="Kop2"/>
+      </w:pPr>
+      <w:r>
+        <w:lastRenderedPageBreak/>
+        <w:t>Wat is de maximale kracht?</w:t>
+      </w:r>
+    </w:p>
+    <w:p>
+      <w:r>
+        <w:t>Het gewicht dat de robot kan tillen is maximaal 2 kilo. Dit is afhankelijk van de afstand tussen het object en de robot.</w:t>
+      </w:r>
+    </w:p>
+    <w:p>
+      <w:r>
+        <w:rPr>
+          <w:noProof/>
+          <w:lang w:eastAsia="nl-NL"/>
+        </w:rPr>
+        <w:drawing>
+          <wp:inline distT="0" distB="0" distL="0" distR="0" wp14:anchorId="7B84D178" wp14:editId="3164F17D">
+            <wp:extent cx="3870000" cy="2624400"/>
             <wp:effectExtent l="0" t="0" r="0" b="5080"/>
             <wp:docPr id="3" name="Afbeelding 3"/>
             <wp:cNvGraphicFramePr>
@@ -225,20 +310,27 @@
                     <pic:cNvPr id="0" name=""/>
                     <pic:cNvPicPr/>
                   </pic:nvPicPr>
-                  <pic:blipFill>
-                    <a:blip r:embed="rId7"/>
-                    <a:stretch>
-                      <a:fillRect/>
-                    </a:stretch>
+                  <pic:blipFill rotWithShape="1">
+                    <a:blip r:embed="rId8"/>
+                    <a:srcRect l="14414" r="21622" b="6774"/>
+                    <a:stretch/>
                   </pic:blipFill>
-                  <pic:spPr>
+                  <pic:spPr bwMode="auto">
                     <a:xfrm>
                       <a:off x="0" y="0"/>
-                      <a:ext cx="5760720" cy="2681313"/>
+                      <a:ext cx="3870000" cy="2624400"/>
                     </a:xfrm>
                     <a:prstGeom prst="rect">
                       <a:avLst/>
                     </a:prstGeom>
+                    <a:ln>
+                      <a:noFill/>
+                    </a:ln>
+                    <a:extLst>
+                      <a:ext uri="{53640926-AAD7-44D8-BBD7-CCE9431645EC}">
+                        <a14:shadowObscured xmlns:a14="http://schemas.microsoft.com/office/drawing/2010/main"/>
+                      </a:ext>
+                    </a:extLst>
                   </pic:spPr>
                 </pic:pic>
               </a:graphicData>
@@ -254,25 +346,43 @@
       <w:r>
         <w:t xml:space="preserve">Figuur </w:t>
       </w:r>
-      <w:fldSimple w:instr=" SEQ Figuur \* ARABIC ">
-        <w:r>
-          <w:rPr>
-            <w:noProof/>
-          </w:rPr>
-          <w:t>2</w:t>
-        </w:r>
-      </w:fldSimple>
+      <w:r>
+        <w:fldChar w:fldCharType="begin"/>
+      </w:r>
+      <w:r>
+        <w:instrText xml:space="preserve"> SEQ Figuur \* ARABIC </w:instrText>
+      </w:r>
+      <w:r>
+        <w:fldChar w:fldCharType="separate"/>
+      </w:r>
+      <w:r>
+        <w:rPr>
+          <w:noProof/>
+        </w:rPr>
+        <w:t>2</w:t>
+      </w:r>
+      <w:r>
+        <w:rPr>
+          <w:noProof/>
+        </w:rPr>
+        <w:fldChar w:fldCharType="end"/>
+      </w:r>
       <w:r>
         <w:t>, Standar</w:t>
       </w:r>
       <w:r>
         <w:t xml:space="preserve">d </w:t>
       </w:r>
+      <w:proofErr w:type="spellStart"/>
       <w:r>
         <w:t>S</w:t>
       </w:r>
       <w:r>
-        <w:t>pecifications Manual: pag2-7</w:t>
+        <w:t>pecifications</w:t>
+      </w:r>
+      <w:proofErr w:type="spellEnd"/>
+      <w:r>
+        <w:t xml:space="preserve"> Manual: pag2-7</w:t>
       </w:r>
       <w:r>
         <w:t xml:space="preserve">  (7/9)</w:t>
@@ -280,16 +390,15 @@
     </w:p>
     <w:p>
       <w:pPr>
-        <w:spacing w:after="200" w:line="276" w:lineRule="auto"/>
         <w:rPr>
           <w:rFonts w:asciiTheme="majorHAnsi" w:eastAsiaTheme="majorEastAsia" w:hAnsiTheme="majorHAnsi" w:cstheme="majorBidi"/>
-          <w:b/>
-          <w:bCs/>
           <w:color w:val="4F81BD" w:themeColor="accent1"/>
           <w:sz w:val="26"/>
           <w:szCs w:val="26"/>
         </w:rPr>
       </w:pPr>
+      <w:bookmarkStart w:id="0" w:name="_GoBack"/>
+      <w:bookmarkEnd w:id="0"/>
       <w:r>
         <w:br w:type="page"/>
       </w:r>
@@ -354,16 +463,13 @@
       </w:r>
     </w:p>
     <w:p>
-      <w:pPr>
-        <w:keepNext/>
-      </w:pPr>
       <w:r>
         <w:rPr>
           <w:noProof/>
           <w:lang w:eastAsia="nl-NL"/>
         </w:rPr>
         <w:drawing>
-          <wp:inline distT="0" distB="0" distL="0" distR="0" wp14:anchorId="3475D55F" wp14:editId="27875EA0">
+          <wp:inline distT="0" distB="0" distL="0" distR="0" wp14:anchorId="0B9CE6D2" wp14:editId="1D4FAD84">
             <wp:extent cx="5760720" cy="3045722"/>
             <wp:effectExtent l="0" t="0" r="0" b="2540"/>
             <wp:docPr id="1" name="Afbeelding 1"/>
@@ -378,7 +484,7 @@
                     <pic:cNvPicPr/>
                   </pic:nvPicPr>
                   <pic:blipFill>
-                    <a:blip r:embed="rId8"/>
+                    <a:blip r:embed="rId9"/>
                     <a:stretch>
                       <a:fillRect/>
                     </a:stretch>
@@ -409,17 +515,35 @@
       <w:r>
         <w:t xml:space="preserve">Figuur </w:t>
       </w:r>
-      <w:fldSimple w:instr=" SEQ Figuur \* ARABIC ">
-        <w:r>
-          <w:rPr>
-            <w:noProof/>
-          </w:rPr>
-          <w:t>3</w:t>
-        </w:r>
-      </w:fldSimple>
-      <w:r>
-        <w:t>, Instruction</w:t>
-      </w:r>
+      <w:r>
+        <w:fldChar w:fldCharType="begin"/>
+      </w:r>
+      <w:r>
+        <w:instrText xml:space="preserve"> SEQ Figuur \* ARABIC </w:instrText>
+      </w:r>
+      <w:r>
+        <w:fldChar w:fldCharType="separate"/>
+      </w:r>
+      <w:r>
+        <w:rPr>
+          <w:noProof/>
+        </w:rPr>
+        <w:t>3</w:t>
+      </w:r>
+      <w:r>
+        <w:rPr>
+          <w:noProof/>
+        </w:rPr>
+        <w:fldChar w:fldCharType="end"/>
+      </w:r>
+      <w:r>
+        <w:t xml:space="preserve">, </w:t>
+      </w:r>
+      <w:proofErr w:type="spellStart"/>
+      <w:r>
+        <w:t>Instruction</w:t>
+      </w:r>
+      <w:proofErr w:type="spellEnd"/>
       <w:r>
         <w:rPr>
           <w:noProof/>
@@ -429,7 +553,15 @@
     </w:p>
     <w:p>
       <w:r>
-        <w:t>In de onderstaande afbeelding staat de robot arm op zijn ‘origin’. Alle motoren staan dan op de coördinaten (0,0).</w:t>
+        <w:t>In de onderstaande afbeelding staat de robot arm op zijn ‘</w:t>
+      </w:r>
+      <w:proofErr w:type="spellStart"/>
+      <w:r>
+        <w:t>origin</w:t>
+      </w:r>
+      <w:proofErr w:type="spellEnd"/>
+      <w:r>
+        <w:t>’. Alle motoren staan dan op de coördinaten (0,0).</w:t>
       </w:r>
     </w:p>
     <w:p>
@@ -439,7 +571,7 @@
           <w:lang w:eastAsia="nl-NL"/>
         </w:rPr>
         <w:drawing>
-          <wp:inline distT="0" distB="0" distL="0" distR="0" wp14:anchorId="0F45F40C" wp14:editId="09B0349F">
+          <wp:inline distT="0" distB="0" distL="0" distR="0" wp14:anchorId="60EF46E2" wp14:editId="567F2441">
             <wp:extent cx="1201003" cy="2980499"/>
             <wp:effectExtent l="0" t="0" r="0" b="0"/>
             <wp:docPr id="7" name="Afbeelding 7"/>
@@ -454,7 +586,7 @@
                     <pic:cNvPicPr/>
                   </pic:nvPicPr>
                   <pic:blipFill>
-                    <a:blip r:embed="rId9">
+                    <a:blip r:embed="rId10">
                       <a:extLst>
                         <a:ext uri="{28A0092B-C50C-407E-A947-70E740481C1C}">
                           <a14:useLocalDpi xmlns:a14="http://schemas.microsoft.com/office/drawing/2010/main" val="0"/>
@@ -513,9 +645,6 @@
       </w:r>
     </w:p>
     <w:p>
-      <w:pPr>
-        <w:keepNext/>
-      </w:pPr>
       <w:r>
         <w:rPr>
           <w:noProof/>
@@ -524,7 +653,7 @@
         <mc:AlternateContent>
           <mc:Choice Requires="wpg">
             <w:drawing>
-              <wp:inline distT="0" distB="0" distL="0" distR="0" wp14:anchorId="47DF7D72" wp14:editId="63DC5567">
+              <wp:inline distT="0" distB="0" distL="0" distR="0" wp14:anchorId="1ADE69B1" wp14:editId="618979C0">
                 <wp:extent cx="5759355" cy="1098629"/>
                 <wp:effectExtent l="0" t="0" r="0" b="6350"/>
                 <wp:docPr id="9" name="Groep 9"/>
@@ -644,25 +773,43 @@
       <w:r>
         <w:t xml:space="preserve">Figuur </w:t>
       </w:r>
-      <w:fldSimple w:instr=" SEQ Figuur \* ARABIC ">
-        <w:r>
-          <w:rPr>
-            <w:noProof/>
-          </w:rPr>
-          <w:t>4</w:t>
-        </w:r>
-      </w:fldSimple>
+      <w:r>
+        <w:fldChar w:fldCharType="begin"/>
+      </w:r>
+      <w:r>
+        <w:instrText xml:space="preserve"> SEQ Figuur \* ARABIC </w:instrText>
+      </w:r>
+      <w:r>
+        <w:fldChar w:fldCharType="separate"/>
+      </w:r>
+      <w:r>
+        <w:rPr>
+          <w:noProof/>
+        </w:rPr>
+        <w:t>4</w:t>
+      </w:r>
+      <w:r>
+        <w:rPr>
+          <w:noProof/>
+        </w:rPr>
+        <w:fldChar w:fldCharType="end"/>
+      </w:r>
       <w:r>
         <w:t>,</w:t>
       </w:r>
       <w:r>
-        <w:t xml:space="preserve"> Standard Specifications Manual: pag2-5  (7/9)</w:t>
-      </w:r>
-    </w:p>
-    <w:p>
-      <w:pPr>
-        <w:keepNext/>
-      </w:pPr>
+        <w:t xml:space="preserve"> Standard </w:t>
+      </w:r>
+      <w:proofErr w:type="spellStart"/>
+      <w:r>
+        <w:t>Specifications</w:t>
+      </w:r>
+      <w:proofErr w:type="spellEnd"/>
+      <w:r>
+        <w:t xml:space="preserve"> Manual: pag2-5  (7/9)</w:t>
+      </w:r>
+    </w:p>
+    <w:p>
       <w:r>
         <w:rPr>
           <w:noProof/>
@@ -670,7 +817,7 @@
         </w:rPr>
         <w:lastRenderedPageBreak/>
         <w:drawing>
-          <wp:inline distT="0" distB="0" distL="0" distR="0" wp14:anchorId="16C54C34" wp14:editId="2A091D11">
+          <wp:inline distT="0" distB="0" distL="0" distR="0" wp14:anchorId="253D568F" wp14:editId="3D2E7CE0">
             <wp:extent cx="5760720" cy="7913487"/>
             <wp:effectExtent l="0" t="0" r="0" b="0"/>
             <wp:docPr id="2" name="Afbeelding 2"/>
@@ -685,7 +832,7 @@
                     <pic:cNvPicPr/>
                   </pic:nvPicPr>
                   <pic:blipFill>
-                    <a:blip r:embed="rId10"/>
+                    <a:blip r:embed="rId11"/>
                     <a:stretch>
                       <a:fillRect/>
                     </a:stretch>
@@ -713,19 +860,40 @@
       <w:r>
         <w:t xml:space="preserve">Figuur </w:t>
       </w:r>
-      <w:fldSimple w:instr=" SEQ Figuur \* ARABIC ">
-        <w:r>
-          <w:rPr>
-            <w:noProof/>
-          </w:rPr>
-          <w:t>5</w:t>
-        </w:r>
-      </w:fldSimple>
+      <w:r>
+        <w:fldChar w:fldCharType="begin"/>
+      </w:r>
+      <w:r>
+        <w:instrText xml:space="preserve"> SEQ Figuur \* ARABIC </w:instrText>
+      </w:r>
+      <w:r>
+        <w:fldChar w:fldCharType="separate"/>
+      </w:r>
+      <w:r>
+        <w:rPr>
+          <w:noProof/>
+        </w:rPr>
+        <w:t>5</w:t>
+      </w:r>
+      <w:r>
+        <w:rPr>
+          <w:noProof/>
+        </w:rPr>
+        <w:fldChar w:fldCharType="end"/>
+      </w:r>
       <w:r>
         <w:t xml:space="preserve">, </w:t>
       </w:r>
       <w:r>
-        <w:t>Standard specifications Manual: pag2-12  (7/9)</w:t>
+        <w:t xml:space="preserve">Standard </w:t>
+      </w:r>
+      <w:proofErr w:type="spellStart"/>
+      <w:r>
+        <w:t>specifications</w:t>
+      </w:r>
+      <w:proofErr w:type="spellEnd"/>
+      <w:r>
+        <w:t xml:space="preserve"> Manual: pag2-12  (7/9)</w:t>
       </w:r>
     </w:p>
     <w:p>
@@ -767,27 +935,27 @@
     </w:p>
     <w:p>
       <w:r>
-        <w:t xml:space="preserve">De positie van het batje op de robotarm is erg belangrijk. Dit heeft invloed de houding van de arm en de manier van slaan. </w:t>
-      </w:r>
-      <w:r>
-        <w:t xml:space="preserve">Het batje kan in het verlengde worden geplaatst, maar ook haaks. </w:t>
-      </w:r>
-      <w:r>
-        <w:t>Wanneer het batje in het verlangde wordt geplaatst heeft de arm een natuurlijkere houding, maar zoals weergegeven om de onderstaande afbeeldingen kan deze niet slaan. Wel kan het batje om zijn eigen as draaien, maar d</w:t>
-      </w:r>
-      <w:r>
-        <w:t>an</w:t>
-      </w:r>
-      <w:r>
-        <w:t xml:space="preserve"> </w:t>
-      </w:r>
-      <w:r>
-        <w:t>kan het balletje niet recht naar voren worden gekaatst. De tweede mogelijkheid is de haakse positie. Dit verkort de lengte van de arm, maar geeft de mogelijkheid om het balletje recht de kaatsen.</w:t>
-      </w:r>
-      <w:bookmarkStart w:id="0" w:name="_GoBack"/>
-      <w:bookmarkEnd w:id="0"/>
-    </w:p>
-    <w:p/>
+        <w:t>De positie van het batje op de robotarm is erg belangrijk. Dit heeft invloed de houding</w:t>
+      </w:r>
+      <w:r>
+        <w:t>/vorm</w:t>
+      </w:r>
+      <w:r>
+        <w:t xml:space="preserve"> van de arm en de manier van slaan. </w:t>
+      </w:r>
+      <w:r>
+        <w:t xml:space="preserve">Het batje kan in het verlengde </w:t>
+      </w:r>
+      <w:r>
+        <w:t xml:space="preserve">en haaks </w:t>
+      </w:r>
+      <w:r>
+        <w:t>worden geplaatst</w:t>
+      </w:r>
+      <w:r>
+        <w:t>.</w:t>
+      </w:r>
+    </w:p>
     <w:p>
       <w:r>
         <w:rPr>
@@ -795,7 +963,7 @@
           <w:lang w:eastAsia="nl-NL"/>
         </w:rPr>
         <w:drawing>
-          <wp:inline distT="0" distB="0" distL="0" distR="0">
+          <wp:inline distT="0" distB="0" distL="0" distR="0" wp14:anchorId="2EA38A8C" wp14:editId="5306E5EA">
             <wp:extent cx="4154888" cy="2274073"/>
             <wp:effectExtent l="0" t="0" r="0" b="0"/>
             <wp:docPr id="14" name="Afbeelding 14"/>
@@ -810,7 +978,7 @@
                     <pic:cNvPicPr/>
                   </pic:nvPicPr>
                   <pic:blipFill rotWithShape="1">
-                    <a:blip r:embed="rId11">
+                    <a:blip r:embed="rId12">
                       <a:extLst>
                         <a:ext uri="{28A0092B-C50C-407E-A947-70E740481C1C}">
                           <a14:useLocalDpi xmlns:a14="http://schemas.microsoft.com/office/drawing/2010/main" val="0"/>
@@ -849,7 +1017,7 @@
           <w:lang w:eastAsia="nl-NL"/>
         </w:rPr>
         <w:drawing>
-          <wp:inline distT="0" distB="0" distL="0" distR="0">
+          <wp:inline distT="0" distB="0" distL="0" distR="0" wp14:anchorId="4AAF1FAB" wp14:editId="3B5EBEE9">
             <wp:extent cx="1449385" cy="1081377"/>
             <wp:effectExtent l="0" t="0" r="0" b="5080"/>
             <wp:docPr id="17" name="Afbeelding 17"/>
@@ -864,7 +1032,7 @@
                     <pic:cNvPicPr/>
                   </pic:nvPicPr>
                   <pic:blipFill rotWithShape="1">
-                    <a:blip r:embed="rId12">
+                    <a:blip r:embed="rId13">
                       <a:extLst>
                         <a:ext uri="{28A0092B-C50C-407E-A947-70E740481C1C}">
                           <a14:useLocalDpi xmlns:a14="http://schemas.microsoft.com/office/drawing/2010/main" val="0"/>
@@ -877,7 +1045,7 @@
                   <pic:spPr bwMode="auto">
                     <a:xfrm>
                       <a:off x="0" y="0"/>
-                      <a:ext cx="1451209" cy="1082738"/>
+                      <a:ext cx="1449385" cy="1081377"/>
                     </a:xfrm>
                     <a:prstGeom prst="rect">
                       <a:avLst/>
@@ -905,7 +1073,7 @@
           <w:lang w:eastAsia="nl-NL"/>
         </w:rPr>
         <w:drawing>
-          <wp:inline distT="0" distB="0" distL="0" distR="0" wp14:anchorId="2944A73B" wp14:editId="49D057C7">
+          <wp:inline distT="0" distB="0" distL="0" distR="0" wp14:anchorId="6169492E" wp14:editId="1F2941AE">
             <wp:extent cx="4158533" cy="2344523"/>
             <wp:effectExtent l="0" t="0" r="0" b="0"/>
             <wp:docPr id="15" name="Afbeelding 15"/>
@@ -920,7 +1088,7 @@
                     <pic:cNvPicPr/>
                   </pic:nvPicPr>
                   <pic:blipFill rotWithShape="1">
-                    <a:blip r:embed="rId13">
+                    <a:blip r:embed="rId14">
                       <a:extLst>
                         <a:ext uri="{28A0092B-C50C-407E-A947-70E740481C1C}">
                           <a14:useLocalDpi xmlns:a14="http://schemas.microsoft.com/office/drawing/2010/main" val="0"/>
@@ -959,7 +1127,7 @@
           <w:lang w:eastAsia="nl-NL"/>
         </w:rPr>
         <w:drawing>
-          <wp:inline distT="0" distB="0" distL="0" distR="0" wp14:anchorId="271252A9" wp14:editId="04F9EC13">
+          <wp:inline distT="0" distB="0" distL="0" distR="0" wp14:anchorId="0CC96D22" wp14:editId="266C5851">
             <wp:extent cx="1447137" cy="1624855"/>
             <wp:effectExtent l="0" t="0" r="1270" b="0"/>
             <wp:docPr id="18" name="Afbeelding 18"/>
@@ -974,7 +1142,7 @@
                     <pic:cNvPicPr/>
                   </pic:nvPicPr>
                   <pic:blipFill rotWithShape="1">
-                    <a:blip r:embed="rId14">
+                    <a:blip r:embed="rId15">
                       <a:extLst>
                         <a:ext uri="{28A0092B-C50C-407E-A947-70E740481C1C}">
                           <a14:useLocalDpi xmlns:a14="http://schemas.microsoft.com/office/drawing/2010/main" val="0"/>
@@ -1008,6 +1176,366 @@
         </w:drawing>
       </w:r>
     </w:p>
+    <w:p>
+      <w:r>
+        <w:t>Wanneer het batje in het verle</w:t>
+      </w:r>
+      <w:r>
+        <w:t>ngde wordt geplaatst heeft de arm een natuurlijkere ho</w:t>
+      </w:r>
+      <w:r>
+        <w:t>uding, maar zoals weergegeven in de boven</w:t>
+      </w:r>
+      <w:r>
+        <w:t>staande afbeeldingen kan deze niet slaan. Wel kan het batje om zijn eigen as draaien, maar dan kan het balletje niet recht naar voren worden gekaatst. De tweede mogelijkheid is de haakse positie. Dit verkort de lengte van de arm, maar geeft de mogelijkheid om het balletje recht de kaatsen.</w:t>
+      </w:r>
+    </w:p>
+    <w:p/>
+    <w:tbl>
+      <w:tblPr>
+        <w:tblStyle w:val="Gemiddeldraster1-accent1"/>
+        <w:tblW w:w="9180" w:type="dxa"/>
+        <w:tblLook w:val="04A0" w:firstRow="1" w:lastRow="0" w:firstColumn="1" w:lastColumn="0" w:noHBand="0" w:noVBand="1"/>
+      </w:tblPr>
+      <w:tblGrid>
+        <w:gridCol w:w="1809"/>
+        <w:gridCol w:w="3686"/>
+        <w:gridCol w:w="3685"/>
+      </w:tblGrid>
+      <w:tr>
+        <w:trPr>
+          <w:cnfStyle w:val="100000000000" w:firstRow="1" w:lastRow="0" w:firstColumn="0" w:lastColumn="0" w:oddVBand="0" w:evenVBand="0" w:oddHBand="0" w:evenHBand="0" w:firstRowFirstColumn="0" w:firstRowLastColumn="0" w:lastRowFirstColumn="0" w:lastRowLastColumn="0"/>
+        </w:trPr>
+        <w:tc>
+          <w:tcPr>
+            <w:cnfStyle w:val="001000000000" w:firstRow="0" w:lastRow="0" w:firstColumn="1" w:lastColumn="0" w:oddVBand="0" w:evenVBand="0" w:oddHBand="0" w:evenHBand="0" w:firstRowFirstColumn="0" w:firstRowLastColumn="0" w:lastRowFirstColumn="0" w:lastRowLastColumn="0"/>
+            <w:tcW w:w="1809" w:type="dxa"/>
+          </w:tcPr>
+          <w:p>
+            <w:r>
+              <w:t>Positie</w:t>
+            </w:r>
+          </w:p>
+        </w:tc>
+        <w:tc>
+          <w:tcPr>
+            <w:tcW w:w="3686" w:type="dxa"/>
+          </w:tcPr>
+          <w:p>
+            <w:pPr>
+              <w:cnfStyle w:val="100000000000" w:firstRow="1" w:lastRow="0" w:firstColumn="0" w:lastColumn="0" w:oddVBand="0" w:evenVBand="0" w:oddHBand="0" w:evenHBand="0" w:firstRowFirstColumn="0" w:firstRowLastColumn="0" w:lastRowFirstColumn="0" w:lastRowLastColumn="0"/>
+            </w:pPr>
+            <w:r>
+              <w:t>Voordelen</w:t>
+            </w:r>
+          </w:p>
+        </w:tc>
+        <w:tc>
+          <w:tcPr>
+            <w:tcW w:w="3685" w:type="dxa"/>
+          </w:tcPr>
+          <w:p>
+            <w:pPr>
+              <w:cnfStyle w:val="100000000000" w:firstRow="1" w:lastRow="0" w:firstColumn="0" w:lastColumn="0" w:oddVBand="0" w:evenVBand="0" w:oddHBand="0" w:evenHBand="0" w:firstRowFirstColumn="0" w:firstRowLastColumn="0" w:lastRowFirstColumn="0" w:lastRowLastColumn="0"/>
+            </w:pPr>
+            <w:r>
+              <w:t>Nadelen</w:t>
+            </w:r>
+          </w:p>
+        </w:tc>
+      </w:tr>
+      <w:tr>
+        <w:trPr>
+          <w:cnfStyle w:val="000000100000" w:firstRow="0" w:lastRow="0" w:firstColumn="0" w:lastColumn="0" w:oddVBand="0" w:evenVBand="0" w:oddHBand="1" w:evenHBand="0" w:firstRowFirstColumn="0" w:firstRowLastColumn="0" w:lastRowFirstColumn="0" w:lastRowLastColumn="0"/>
+        </w:trPr>
+        <w:tc>
+          <w:tcPr>
+            <w:cnfStyle w:val="001000000000" w:firstRow="0" w:lastRow="0" w:firstColumn="1" w:lastColumn="0" w:oddVBand="0" w:evenVBand="0" w:oddHBand="0" w:evenHBand="0" w:firstRowFirstColumn="0" w:firstRowLastColumn="0" w:lastRowFirstColumn="0" w:lastRowLastColumn="0"/>
+            <w:tcW w:w="1809" w:type="dxa"/>
+          </w:tcPr>
+          <w:p>
+            <w:r>
+              <w:t>In het verlengde van de robot</w:t>
+            </w:r>
+          </w:p>
+        </w:tc>
+        <w:tc>
+          <w:tcPr>
+            <w:tcW w:w="3686" w:type="dxa"/>
+          </w:tcPr>
+          <w:p>
+            <w:pPr>
+              <w:cnfStyle w:val="000000100000" w:firstRow="0" w:lastRow="0" w:firstColumn="0" w:lastColumn="0" w:oddVBand="0" w:evenVBand="0" w:oddHBand="1" w:evenHBand="0" w:firstRowFirstColumn="0" w:firstRowLastColumn="0" w:lastRowFirstColumn="0" w:lastRowLastColumn="0"/>
+            </w:pPr>
+            <w:r>
+              <w:t>Heeft</w:t>
+            </w:r>
+            <w:r>
+              <w:t xml:space="preserve"> 18,75</w:t>
+            </w:r>
+            <w:r>
+              <w:t xml:space="preserve"> cm extra</w:t>
+            </w:r>
+            <w:r>
+              <w:t xml:space="preserve"> bereik</w:t>
+            </w:r>
+          </w:p>
+          <w:p>
+            <w:pPr>
+              <w:cnfStyle w:val="000000100000" w:firstRow="0" w:lastRow="0" w:firstColumn="0" w:lastColumn="0" w:oddVBand="0" w:evenVBand="0" w:oddHBand="1" w:evenHBand="0" w:firstRowFirstColumn="0" w:firstRowLastColumn="0" w:lastRowFirstColumn="0" w:lastRowLastColumn="0"/>
+            </w:pPr>
+          </w:p>
+          <w:p>
+            <w:pPr>
+              <w:cnfStyle w:val="000000100000" w:firstRow="0" w:lastRow="0" w:firstColumn="0" w:lastColumn="0" w:oddVBand="0" w:evenVBand="0" w:oddHBand="1" w:evenHBand="0" w:firstRowFirstColumn="0" w:firstRowLastColumn="0" w:lastRowFirstColumn="0" w:lastRowLastColumn="0"/>
+            </w:pPr>
+            <w:r>
+              <w:t>De breedte van een batje is</w:t>
+            </w:r>
+            <w:r>
+              <w:t xml:space="preserve"> 15 cm</w:t>
+            </w:r>
+          </w:p>
+          <w:p>
+            <w:pPr>
+              <w:cnfStyle w:val="000000100000" w:firstRow="0" w:lastRow="0" w:firstColumn="0" w:lastColumn="0" w:oddVBand="0" w:evenVBand="0" w:oddHBand="1" w:evenHBand="0" w:firstRowFirstColumn="0" w:firstRowLastColumn="0" w:lastRowFirstColumn="0" w:lastRowLastColumn="0"/>
+            </w:pPr>
+            <w:r>
+              <w:t>De lengte van een batje is 28 cm</w:t>
+            </w:r>
+          </w:p>
+          <w:p>
+            <w:pPr>
+              <w:cnfStyle w:val="000000100000" w:firstRow="0" w:lastRow="0" w:firstColumn="0" w:lastColumn="0" w:oddVBand="0" w:evenVBand="0" w:oddHBand="1" w:evenHBand="0" w:firstRowFirstColumn="0" w:firstRowLastColumn="0" w:lastRowFirstColumn="0" w:lastRowLastColumn="0"/>
+            </w:pPr>
+            <w:r>
+              <w:t>De breedte van het handvat is 3,5 cm.</w:t>
+            </w:r>
+          </w:p>
+          <w:p>
+            <w:pPr>
+              <w:cnfStyle w:val="000000100000" w:firstRow="0" w:lastRow="0" w:firstColumn="0" w:lastColumn="0" w:oddVBand="0" w:evenVBand="0" w:oddHBand="1" w:evenHBand="0" w:firstRowFirstColumn="0" w:firstRowLastColumn="0" w:lastRowFirstColumn="0" w:lastRowLastColumn="0"/>
+            </w:pPr>
+          </w:p>
+          <w:p>
+            <w:pPr>
+              <w:cnfStyle w:val="000000100000" w:firstRow="0" w:lastRow="0" w:firstColumn="0" w:lastColumn="0" w:oddVBand="0" w:evenVBand="0" w:oddHBand="1" w:evenHBand="0" w:firstRowFirstColumn="0" w:firstRowLastColumn="0" w:lastRowFirstColumn="0" w:lastRowLastColumn="0"/>
+            </w:pPr>
+            <w:r>
+              <w:t>(</w:t>
+            </w:r>
+            <w:r>
+              <w:t>(</w:t>
+            </w:r>
+            <w:r>
+              <w:t>15 - 3,5) / 2</w:t>
+            </w:r>
+            <w:r>
+              <w:t>)</w:t>
+            </w:r>
+            <w:r>
+              <w:t xml:space="preserve"> + 3,5 = 9,25</w:t>
+            </w:r>
+            <w:r>
+              <w:t xml:space="preserve"> cm</w:t>
+            </w:r>
+          </w:p>
+          <w:p>
+            <w:pPr>
+              <w:cnfStyle w:val="000000100000" w:firstRow="0" w:lastRow="0" w:firstColumn="0" w:lastColumn="0" w:oddVBand="0" w:evenVBand="0" w:oddHBand="1" w:evenHBand="0" w:firstRowFirstColumn="0" w:firstRowLastColumn="0" w:lastRowFirstColumn="0" w:lastRowLastColumn="0"/>
+            </w:pPr>
+            <w:r>
+              <w:t>28 - 9,25 = 18,75</w:t>
+            </w:r>
+            <w:r>
+              <w:t xml:space="preserve"> cm</w:t>
+            </w:r>
+          </w:p>
+        </w:tc>
+        <w:tc>
+          <w:tcPr>
+            <w:tcW w:w="3685" w:type="dxa"/>
+          </w:tcPr>
+          <w:p>
+            <w:pPr>
+              <w:cnfStyle w:val="000000100000" w:firstRow="0" w:lastRow="0" w:firstColumn="0" w:lastColumn="0" w:oddVBand="0" w:evenVBand="0" w:oddHBand="1" w:evenHBand="0" w:firstRowFirstColumn="0" w:firstRowLastColumn="0" w:lastRowFirstColumn="0" w:lastRowLastColumn="0"/>
+            </w:pPr>
+            <w:r>
+              <w:t>Kan alleen om de as draaien</w:t>
+            </w:r>
+          </w:p>
+        </w:tc>
+      </w:tr>
+      <w:tr>
+        <w:tc>
+          <w:tcPr>
+            <w:cnfStyle w:val="001000000000" w:firstRow="0" w:lastRow="0" w:firstColumn="1" w:lastColumn="0" w:oddVBand="0" w:evenVBand="0" w:oddHBand="0" w:evenHBand="0" w:firstRowFirstColumn="0" w:firstRowLastColumn="0" w:lastRowFirstColumn="0" w:lastRowLastColumn="0"/>
+            <w:tcW w:w="1809" w:type="dxa"/>
+          </w:tcPr>
+          <w:p/>
+        </w:tc>
+        <w:tc>
+          <w:tcPr>
+            <w:tcW w:w="3686" w:type="dxa"/>
+          </w:tcPr>
+          <w:p>
+            <w:pPr>
+              <w:cnfStyle w:val="000000000000" w:firstRow="0" w:lastRow="0" w:firstColumn="0" w:lastColumn="0" w:oddVBand="0" w:evenVBand="0" w:oddHBand="0" w:evenHBand="0" w:firstRowFirstColumn="0" w:firstRowLastColumn="0" w:lastRowFirstColumn="0" w:lastRowLastColumn="0"/>
+            </w:pPr>
+          </w:p>
+        </w:tc>
+        <w:tc>
+          <w:tcPr>
+            <w:tcW w:w="3685" w:type="dxa"/>
+          </w:tcPr>
+          <w:p>
+            <w:pPr>
+              <w:cnfStyle w:val="000000000000" w:firstRow="0" w:lastRow="0" w:firstColumn="0" w:lastColumn="0" w:oddVBand="0" w:evenVBand="0" w:oddHBand="0" w:evenHBand="0" w:firstRowFirstColumn="0" w:firstRowLastColumn="0" w:lastRowFirstColumn="0" w:lastRowLastColumn="0"/>
+            </w:pPr>
+          </w:p>
+        </w:tc>
+      </w:tr>
+      <w:tr>
+        <w:trPr>
+          <w:cnfStyle w:val="000000100000" w:firstRow="0" w:lastRow="0" w:firstColumn="0" w:lastColumn="0" w:oddVBand="0" w:evenVBand="0" w:oddHBand="1" w:evenHBand="0" w:firstRowFirstColumn="0" w:firstRowLastColumn="0" w:lastRowFirstColumn="0" w:lastRowLastColumn="0"/>
+        </w:trPr>
+        <w:tc>
+          <w:tcPr>
+            <w:cnfStyle w:val="001000000000" w:firstRow="0" w:lastRow="0" w:firstColumn="1" w:lastColumn="0" w:oddVBand="0" w:evenVBand="0" w:oddHBand="0" w:evenHBand="0" w:firstRowFirstColumn="0" w:firstRowLastColumn="0" w:lastRowFirstColumn="0" w:lastRowLastColumn="0"/>
+            <w:tcW w:w="1809" w:type="dxa"/>
+          </w:tcPr>
+          <w:p/>
+        </w:tc>
+        <w:tc>
+          <w:tcPr>
+            <w:tcW w:w="3686" w:type="dxa"/>
+          </w:tcPr>
+          <w:p>
+            <w:pPr>
+              <w:cnfStyle w:val="000000100000" w:firstRow="0" w:lastRow="0" w:firstColumn="0" w:lastColumn="0" w:oddVBand="0" w:evenVBand="0" w:oddHBand="1" w:evenHBand="0" w:firstRowFirstColumn="0" w:firstRowLastColumn="0" w:lastRowFirstColumn="0" w:lastRowLastColumn="0"/>
+            </w:pPr>
+          </w:p>
+        </w:tc>
+        <w:tc>
+          <w:tcPr>
+            <w:tcW w:w="3685" w:type="dxa"/>
+          </w:tcPr>
+          <w:p>
+            <w:pPr>
+              <w:cnfStyle w:val="000000100000" w:firstRow="0" w:lastRow="0" w:firstColumn="0" w:lastColumn="0" w:oddVBand="0" w:evenVBand="0" w:oddHBand="1" w:evenHBand="0" w:firstRowFirstColumn="0" w:firstRowLastColumn="0" w:lastRowFirstColumn="0" w:lastRowLastColumn="0"/>
+            </w:pPr>
+          </w:p>
+        </w:tc>
+      </w:tr>
+      <w:tr>
+        <w:tc>
+          <w:tcPr>
+            <w:cnfStyle w:val="001000000000" w:firstRow="0" w:lastRow="0" w:firstColumn="1" w:lastColumn="0" w:oddVBand="0" w:evenVBand="0" w:oddHBand="0" w:evenHBand="0" w:firstRowFirstColumn="0" w:firstRowLastColumn="0" w:lastRowFirstColumn="0" w:lastRowLastColumn="0"/>
+            <w:tcW w:w="1809" w:type="dxa"/>
+          </w:tcPr>
+          <w:p>
+            <w:r>
+              <w:t>Haaks op de robot</w:t>
+            </w:r>
+          </w:p>
+        </w:tc>
+        <w:tc>
+          <w:tcPr>
+            <w:tcW w:w="3686" w:type="dxa"/>
+          </w:tcPr>
+          <w:p>
+            <w:pPr>
+              <w:cnfStyle w:val="000000000000" w:firstRow="0" w:lastRow="0" w:firstColumn="0" w:lastColumn="0" w:oddVBand="0" w:evenVBand="0" w:oddHBand="0" w:evenHBand="0" w:firstRowFirstColumn="0" w:firstRowLastColumn="0" w:lastRowFirstColumn="0" w:lastRowLastColumn="0"/>
+            </w:pPr>
+            <w:r>
+              <w:t>Kan een slag beweging maken</w:t>
+            </w:r>
+          </w:p>
+        </w:tc>
+        <w:tc>
+          <w:tcPr>
+            <w:tcW w:w="3685" w:type="dxa"/>
+          </w:tcPr>
+          <w:p>
+            <w:pPr>
+              <w:cnfStyle w:val="000000000000" w:firstRow="0" w:lastRow="0" w:firstColumn="0" w:lastColumn="0" w:oddVBand="0" w:evenVBand="0" w:oddHBand="0" w:evenHBand="0" w:firstRowFirstColumn="0" w:firstRowLastColumn="0" w:lastRowFirstColumn="0" w:lastRowLastColumn="0"/>
+            </w:pPr>
+          </w:p>
+        </w:tc>
+      </w:tr>
+      <w:tr>
+        <w:trPr>
+          <w:cnfStyle w:val="000000100000" w:firstRow="0" w:lastRow="0" w:firstColumn="0" w:lastColumn="0" w:oddVBand="0" w:evenVBand="0" w:oddHBand="1" w:evenHBand="0" w:firstRowFirstColumn="0" w:firstRowLastColumn="0" w:lastRowFirstColumn="0" w:lastRowLastColumn="0"/>
+        </w:trPr>
+        <w:tc>
+          <w:tcPr>
+            <w:cnfStyle w:val="001000000000" w:firstRow="0" w:lastRow="0" w:firstColumn="1" w:lastColumn="0" w:oddVBand="0" w:evenVBand="0" w:oddHBand="0" w:evenHBand="0" w:firstRowFirstColumn="0" w:firstRowLastColumn="0" w:lastRowFirstColumn="0" w:lastRowLastColumn="0"/>
+            <w:tcW w:w="1809" w:type="dxa"/>
+          </w:tcPr>
+          <w:p/>
+        </w:tc>
+        <w:tc>
+          <w:tcPr>
+            <w:tcW w:w="3686" w:type="dxa"/>
+          </w:tcPr>
+          <w:p>
+            <w:pPr>
+              <w:cnfStyle w:val="000000100000" w:firstRow="0" w:lastRow="0" w:firstColumn="0" w:lastColumn="0" w:oddVBand="0" w:evenVBand="0" w:oddHBand="1" w:evenHBand="0" w:firstRowFirstColumn="0" w:firstRowLastColumn="0" w:lastRowFirstColumn="0" w:lastRowLastColumn="0"/>
+            </w:pPr>
+          </w:p>
+        </w:tc>
+        <w:tc>
+          <w:tcPr>
+            <w:tcW w:w="3685" w:type="dxa"/>
+          </w:tcPr>
+          <w:p>
+            <w:pPr>
+              <w:cnfStyle w:val="000000100000" w:firstRow="0" w:lastRow="0" w:firstColumn="0" w:lastColumn="0" w:oddVBand="0" w:evenVBand="0" w:oddHBand="1" w:evenHBand="0" w:firstRowFirstColumn="0" w:firstRowLastColumn="0" w:lastRowFirstColumn="0" w:lastRowLastColumn="0"/>
+            </w:pPr>
+          </w:p>
+        </w:tc>
+      </w:tr>
+      <w:tr>
+        <w:tc>
+          <w:tcPr>
+            <w:cnfStyle w:val="001000000000" w:firstRow="0" w:lastRow="0" w:firstColumn="1" w:lastColumn="0" w:oddVBand="0" w:evenVBand="0" w:oddHBand="0" w:evenHBand="0" w:firstRowFirstColumn="0" w:firstRowLastColumn="0" w:lastRowFirstColumn="0" w:lastRowLastColumn="0"/>
+            <w:tcW w:w="1809" w:type="dxa"/>
+          </w:tcPr>
+          <w:p/>
+        </w:tc>
+        <w:tc>
+          <w:tcPr>
+            <w:tcW w:w="3686" w:type="dxa"/>
+          </w:tcPr>
+          <w:p>
+            <w:pPr>
+              <w:cnfStyle w:val="000000000000" w:firstRow="0" w:lastRow="0" w:firstColumn="0" w:lastColumn="0" w:oddVBand="0" w:evenVBand="0" w:oddHBand="0" w:evenHBand="0" w:firstRowFirstColumn="0" w:firstRowLastColumn="0" w:lastRowFirstColumn="0" w:lastRowLastColumn="0"/>
+            </w:pPr>
+          </w:p>
+        </w:tc>
+        <w:tc>
+          <w:tcPr>
+            <w:tcW w:w="3685" w:type="dxa"/>
+          </w:tcPr>
+          <w:p>
+            <w:pPr>
+              <w:cnfStyle w:val="000000000000" w:firstRow="0" w:lastRow="0" w:firstColumn="0" w:lastColumn="0" w:oddVBand="0" w:evenVBand="0" w:oddHBand="0" w:evenHBand="0" w:firstRowFirstColumn="0" w:firstRowLastColumn="0" w:lastRowFirstColumn="0" w:lastRowLastColumn="0"/>
+            </w:pPr>
+          </w:p>
+        </w:tc>
+      </w:tr>
+    </w:tbl>
+    <w:p>
+      <w:hyperlink r:id="rId16" w:history="1">
+        <w:r>
+          <w:rPr>
+            <w:rStyle w:val="Hyperlink"/>
+          </w:rPr>
+          <w:t>http://www.goeievraag.nl/sport-spel-recreatie/overig/vraag/350260/afmetingen-tafeltennisbatje</w:t>
+        </w:r>
+      </w:hyperlink>
+    </w:p>
+    <w:p/>
     <w:sectPr>
       <w:pgSz w:w="11906" w:h="16838"/>
       <w:pgMar w:top="1417" w:right="1417" w:bottom="1417" w:left="1417" w:header="708" w:footer="708" w:gutter="0"/>
@@ -1177,7 +1705,7 @@
   <w:style w:type="paragraph" w:default="1" w:styleId="Standaard">
     <w:name w:val="Normal"/>
     <w:qFormat/>
-    <w:rsid w:val="00A85E5F"/>
+    <w:rsid w:val="00B844B2"/>
     <w:pPr>
       <w:spacing w:after="0" w:line="240" w:lineRule="auto"/>
     </w:pPr>
@@ -1351,6 +1879,91 @@
       <w:sz w:val="28"/>
       <w:szCs w:val="28"/>
     </w:rPr>
+  </w:style>
+  <w:style w:type="table" w:styleId="Tabelraster">
+    <w:name w:val="Table Grid"/>
+    <w:basedOn w:val="Standaardtabel"/>
+    <w:uiPriority w:val="59"/>
+    <w:rsid w:val="005C1B35"/>
+    <w:pPr>
+      <w:spacing w:after="0" w:line="240" w:lineRule="auto"/>
+    </w:pPr>
+    <w:tblPr>
+      <w:tblBorders>
+        <w:top w:val="single" w:sz="4" w:space="0" w:color="auto"/>
+        <w:left w:val="single" w:sz="4" w:space="0" w:color="auto"/>
+        <w:bottom w:val="single" w:sz="4" w:space="0" w:color="auto"/>
+        <w:right w:val="single" w:sz="4" w:space="0" w:color="auto"/>
+        <w:insideH w:val="single" w:sz="4" w:space="0" w:color="auto"/>
+        <w:insideV w:val="single" w:sz="4" w:space="0" w:color="auto"/>
+      </w:tblBorders>
+    </w:tblPr>
+  </w:style>
+  <w:style w:type="table" w:styleId="Gemiddeldraster1-accent1">
+    <w:name w:val="Medium Grid 1 Accent 1"/>
+    <w:basedOn w:val="Standaardtabel"/>
+    <w:uiPriority w:val="67"/>
+    <w:rsid w:val="005C1B35"/>
+    <w:pPr>
+      <w:spacing w:after="0" w:line="240" w:lineRule="auto"/>
+    </w:pPr>
+    <w:tblPr>
+      <w:tblStyleRowBandSize w:val="1"/>
+      <w:tblStyleColBandSize w:val="1"/>
+      <w:tblBorders>
+        <w:top w:val="single" w:sz="8" w:space="0" w:color="7BA0CD" w:themeColor="accent1" w:themeTint="BF"/>
+        <w:left w:val="single" w:sz="8" w:space="0" w:color="7BA0CD" w:themeColor="accent1" w:themeTint="BF"/>
+        <w:bottom w:val="single" w:sz="8" w:space="0" w:color="7BA0CD" w:themeColor="accent1" w:themeTint="BF"/>
+        <w:right w:val="single" w:sz="8" w:space="0" w:color="7BA0CD" w:themeColor="accent1" w:themeTint="BF"/>
+        <w:insideH w:val="single" w:sz="8" w:space="0" w:color="7BA0CD" w:themeColor="accent1" w:themeTint="BF"/>
+        <w:insideV w:val="single" w:sz="8" w:space="0" w:color="7BA0CD" w:themeColor="accent1" w:themeTint="BF"/>
+      </w:tblBorders>
+    </w:tblPr>
+    <w:tcPr>
+      <w:shd w:val="clear" w:color="auto" w:fill="D3DFEE" w:themeFill="accent1" w:themeFillTint="3F"/>
+    </w:tcPr>
+    <w:tblStylePr w:type="firstRow">
+      <w:rPr>
+        <w:b/>
+        <w:bCs/>
+      </w:rPr>
+    </w:tblStylePr>
+    <w:tblStylePr w:type="lastRow">
+      <w:rPr>
+        <w:b/>
+        <w:bCs/>
+      </w:rPr>
+      <w:tblPr/>
+      <w:tcPr>
+        <w:tcBorders>
+          <w:top w:val="single" w:sz="18" w:space="0" w:color="7BA0CD" w:themeColor="accent1" w:themeTint="BF"/>
+        </w:tcBorders>
+      </w:tcPr>
+    </w:tblStylePr>
+    <w:tblStylePr w:type="firstCol">
+      <w:rPr>
+        <w:b/>
+        <w:bCs/>
+      </w:rPr>
+    </w:tblStylePr>
+    <w:tblStylePr w:type="lastCol">
+      <w:rPr>
+        <w:b/>
+        <w:bCs/>
+      </w:rPr>
+    </w:tblStylePr>
+    <w:tblStylePr w:type="band1Vert">
+      <w:tblPr/>
+      <w:tcPr>
+        <w:shd w:val="clear" w:color="auto" w:fill="A7BFDE" w:themeFill="accent1" w:themeFillTint="7F"/>
+      </w:tcPr>
+    </w:tblStylePr>
+    <w:tblStylePr w:type="band1Horz">
+      <w:tblPr/>
+      <w:tcPr>
+        <w:shd w:val="clear" w:color="auto" w:fill="A7BFDE" w:themeFill="accent1" w:themeFillTint="7F"/>
+      </w:tcPr>
+    </w:tblStylePr>
   </w:style>
 </w:styles>
 </file>
@@ -1514,7 +2127,7 @@
   <w:style w:type="paragraph" w:default="1" w:styleId="Standaard">
     <w:name w:val="Normal"/>
     <w:qFormat/>
-    <w:rsid w:val="00A85E5F"/>
+    <w:rsid w:val="00B844B2"/>
     <w:pPr>
       <w:spacing w:after="0" w:line="240" w:lineRule="auto"/>
     </w:pPr>
@@ -1688,6 +2301,91 @@
       <w:sz w:val="28"/>
       <w:szCs w:val="28"/>
     </w:rPr>
+  </w:style>
+  <w:style w:type="table" w:styleId="Tabelraster">
+    <w:name w:val="Table Grid"/>
+    <w:basedOn w:val="Standaardtabel"/>
+    <w:uiPriority w:val="59"/>
+    <w:rsid w:val="005C1B35"/>
+    <w:pPr>
+      <w:spacing w:after="0" w:line="240" w:lineRule="auto"/>
+    </w:pPr>
+    <w:tblPr>
+      <w:tblBorders>
+        <w:top w:val="single" w:sz="4" w:space="0" w:color="auto"/>
+        <w:left w:val="single" w:sz="4" w:space="0" w:color="auto"/>
+        <w:bottom w:val="single" w:sz="4" w:space="0" w:color="auto"/>
+        <w:right w:val="single" w:sz="4" w:space="0" w:color="auto"/>
+        <w:insideH w:val="single" w:sz="4" w:space="0" w:color="auto"/>
+        <w:insideV w:val="single" w:sz="4" w:space="0" w:color="auto"/>
+      </w:tblBorders>
+    </w:tblPr>
+  </w:style>
+  <w:style w:type="table" w:styleId="Gemiddeldraster1-accent1">
+    <w:name w:val="Medium Grid 1 Accent 1"/>
+    <w:basedOn w:val="Standaardtabel"/>
+    <w:uiPriority w:val="67"/>
+    <w:rsid w:val="005C1B35"/>
+    <w:pPr>
+      <w:spacing w:after="0" w:line="240" w:lineRule="auto"/>
+    </w:pPr>
+    <w:tblPr>
+      <w:tblStyleRowBandSize w:val="1"/>
+      <w:tblStyleColBandSize w:val="1"/>
+      <w:tblBorders>
+        <w:top w:val="single" w:sz="8" w:space="0" w:color="7BA0CD" w:themeColor="accent1" w:themeTint="BF"/>
+        <w:left w:val="single" w:sz="8" w:space="0" w:color="7BA0CD" w:themeColor="accent1" w:themeTint="BF"/>
+        <w:bottom w:val="single" w:sz="8" w:space="0" w:color="7BA0CD" w:themeColor="accent1" w:themeTint="BF"/>
+        <w:right w:val="single" w:sz="8" w:space="0" w:color="7BA0CD" w:themeColor="accent1" w:themeTint="BF"/>
+        <w:insideH w:val="single" w:sz="8" w:space="0" w:color="7BA0CD" w:themeColor="accent1" w:themeTint="BF"/>
+        <w:insideV w:val="single" w:sz="8" w:space="0" w:color="7BA0CD" w:themeColor="accent1" w:themeTint="BF"/>
+      </w:tblBorders>
+    </w:tblPr>
+    <w:tcPr>
+      <w:shd w:val="clear" w:color="auto" w:fill="D3DFEE" w:themeFill="accent1" w:themeFillTint="3F"/>
+    </w:tcPr>
+    <w:tblStylePr w:type="firstRow">
+      <w:rPr>
+        <w:b/>
+        <w:bCs/>
+      </w:rPr>
+    </w:tblStylePr>
+    <w:tblStylePr w:type="lastRow">
+      <w:rPr>
+        <w:b/>
+        <w:bCs/>
+      </w:rPr>
+      <w:tblPr/>
+      <w:tcPr>
+        <w:tcBorders>
+          <w:top w:val="single" w:sz="18" w:space="0" w:color="7BA0CD" w:themeColor="accent1" w:themeTint="BF"/>
+        </w:tcBorders>
+      </w:tcPr>
+    </w:tblStylePr>
+    <w:tblStylePr w:type="firstCol">
+      <w:rPr>
+        <w:b/>
+        <w:bCs/>
+      </w:rPr>
+    </w:tblStylePr>
+    <w:tblStylePr w:type="lastCol">
+      <w:rPr>
+        <w:b/>
+        <w:bCs/>
+      </w:rPr>
+    </w:tblStylePr>
+    <w:tblStylePr w:type="band1Vert">
+      <w:tblPr/>
+      <w:tcPr>
+        <w:shd w:val="clear" w:color="auto" w:fill="A7BFDE" w:themeFill="accent1" w:themeFillTint="7F"/>
+      </w:tcPr>
+    </w:tblStylePr>
+    <w:tblStylePr w:type="band1Horz">
+      <w:tblPr/>
+      <w:tcPr>
+        <w:shd w:val="clear" w:color="auto" w:fill="A7BFDE" w:themeFill="accent1" w:themeFillTint="7F"/>
+      </w:tcPr>
+    </w:tblStylePr>
   </w:style>
 </w:styles>
 </file>

</xml_diff>

<commit_message>
Versie 1 van de limieten, veiligheid en hardware.
</commit_message>
<xml_diff>
--- a/documents/OnderzoeksRapport/Limieten RV-2AJ.docx
+++ b/documents/OnderzoeksRapport/Limieten RV-2AJ.docx
@@ -12,13 +12,25 @@
     </w:p>
     <w:p>
       <w:r>
-        <w:t xml:space="preserve">Elke scharnier heeft een </w:t>
+        <w:t xml:space="preserve">De robotarm heeft niet één maximale snelheid, maar een maximale snelheid per </w:t>
+      </w:r>
+      <w:r>
+        <w:t>scharnier. Elke scharnier bevat een andere motor en heeft</w:t>
+      </w:r>
+      <w:r>
+        <w:t xml:space="preserve"> een </w:t>
       </w:r>
       <w:r>
         <w:t xml:space="preserve">andere </w:t>
       </w:r>
       <w:r>
-        <w:t>maximale draaisnelheid. In het onderstaande tabel staat de snelheid in graden per seconden.</w:t>
+        <w:t>maximale draaisnelheid. In het onderstaande tabel staat de snelheid in graden per seconden</w:t>
+      </w:r>
+      <w:r>
+        <w:t xml:space="preserve"> per scharnier</w:t>
+      </w:r>
+      <w:r>
+        <w:t>.</w:t>
       </w:r>
     </w:p>
     <w:p>
@@ -55,7 +67,7 @@
                           </pic:cNvPicPr>
                         </pic:nvPicPr>
                         <pic:blipFill rotWithShape="1">
-                          <a:blip r:embed="rId5">
+                          <a:blip r:embed="rId6">
                             <a:extLst>
                               <a:ext uri="{28A0092B-C50C-407E-A947-70E740481C1C}">
                                 <a14:useLocalDpi xmlns:a14="http://schemas.microsoft.com/office/drawing/2010/main" val="0"/>
@@ -91,7 +103,7 @@
                           </pic:cNvPicPr>
                         </pic:nvPicPr>
                         <pic:blipFill rotWithShape="1">
-                          <a:blip r:embed="rId5">
+                          <a:blip r:embed="rId6">
                             <a:extLst>
                               <a:ext uri="{28A0092B-C50C-407E-A947-70E740481C1C}">
                                 <a14:useLocalDpi xmlns:a14="http://schemas.microsoft.com/office/drawing/2010/main" val="0"/>
@@ -148,11 +160,11 @@
                   <o:lock v:ext="edit" aspectratio="t"/>
                 </v:shapetype>
                 <v:shape id="Afbeelding 10" o:spid="_x0000_s1027" type="#_x0000_t75" style="position:absolute;width:57183;height:3275;visibility:visible;mso-wrap-style:square" o:gfxdata="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">
-                  <v:imagedata r:id="rId6" o:title="" croptop="3146f" cropbottom="58976f" cropleft="-1f" cropright="1f"/>
+                  <v:imagedata r:id="rId7" o:title="" croptop="3146f" cropbottom="58976f" cropleft="-1f" cropright="1f"/>
                   <v:path arrowok="t"/>
                 </v:shape>
                 <v:shape id="Afbeelding 4" o:spid="_x0000_s1028" type="#_x0000_t75" style="position:absolute;top:3275;width:57183;height:7847;visibility:visible;mso-wrap-style:square" o:gfxdata="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">
-                  <v:imagedata r:id="rId6" o:title="" croptop="27842f" cropbottom="29506f"/>
+                  <v:imagedata r:id="rId7" o:title="" croptop="27842f" cropbottom="29506f"/>
                   <v:path arrowok="t"/>
                 </v:shape>
                 <w10:anchorlock/>
@@ -169,27 +181,14 @@
       <w:r>
         <w:t xml:space="preserve">Figuur </w:t>
       </w:r>
-      <w:r>
-        <w:fldChar w:fldCharType="begin"/>
-      </w:r>
-      <w:r>
-        <w:instrText xml:space="preserve"> SEQ Figuur \* ARABIC </w:instrText>
-      </w:r>
-      <w:r>
-        <w:fldChar w:fldCharType="separate"/>
-      </w:r>
-      <w:r>
-        <w:rPr>
-          <w:noProof/>
-        </w:rPr>
-        <w:t>1</w:t>
-      </w:r>
-      <w:r>
-        <w:rPr>
-          <w:noProof/>
-        </w:rPr>
-        <w:fldChar w:fldCharType="end"/>
-      </w:r>
+      <w:fldSimple w:instr=" SEQ Figuur \* ARABIC ">
+        <w:r>
+          <w:rPr>
+            <w:noProof/>
+          </w:rPr>
+          <w:t>1</w:t>
+        </w:r>
+      </w:fldSimple>
       <w:r>
         <w:t xml:space="preserve">, </w:t>
       </w:r>
@@ -207,16 +206,22 @@
     </w:p>
     <w:p>
       <w:r>
-        <w:t xml:space="preserve">Hieruit kan geconcludeerd worden dat de robotarm </w:t>
-      </w:r>
-      <w:r>
-        <w:t>één</w:t>
+        <w:t>Uit bovenstaande gegeven kan geconcludeerd worden dat het scharnier ‘J1’ é</w:t>
+      </w:r>
+      <w:r>
+        <w:t>én</w:t>
       </w:r>
       <w:r>
         <w:t xml:space="preserve"> seconde nodig heeft om van de linkerkant naar de rechterkant de draaien.</w:t>
       </w:r>
-    </w:p>
-    <w:p>
+      <w:r>
+        <w:t xml:space="preserve"> Dit scharnier bevindt zich op het onderste draaipunt van de robot en bepaald de kijkrichting.</w:t>
+      </w:r>
+    </w:p>
+    <w:p>
+      <w:pPr>
+        <w:jc w:val="center"/>
+      </w:pPr>
       <w:r>
         <w:rPr>
           <w:noProof/>
@@ -224,8 +229,8 @@
         </w:rPr>
         <w:drawing>
           <wp:inline distT="0" distB="0" distL="0" distR="0" wp14:anchorId="7D9C7490" wp14:editId="7630C074">
-            <wp:extent cx="4563374" cy="4563373"/>
-            <wp:effectExtent l="0" t="0" r="8890" b="8890"/>
+            <wp:extent cx="3027872" cy="3027872"/>
+            <wp:effectExtent l="0" t="0" r="1270" b="1270"/>
             <wp:docPr id="6" name="Afbeelding 6"/>
             <wp:cNvGraphicFramePr>
               <a:graphicFrameLocks xmlns:a="http://schemas.openxmlformats.org/drawingml/2006/main" noChangeAspect="1"/>
@@ -238,20 +243,20 @@
                     <pic:cNvPicPr/>
                   </pic:nvPicPr>
                   <pic:blipFill rotWithShape="1">
-                    <a:blip r:embed="rId7">
+                    <a:blip r:embed="rId8">
                       <a:extLst>
                         <a:ext uri="{28A0092B-C50C-407E-A947-70E740481C1C}">
                           <a14:useLocalDpi xmlns:a14="http://schemas.microsoft.com/office/drawing/2010/main" val="0"/>
                         </a:ext>
                       </a:extLst>
                     </a:blip>
-                    <a:srcRect l="14076" t="7358" r="26352" b="13213"/>
+                    <a:srcRect l="14096" t="5841" r="26285" b="14667"/>
                     <a:stretch/>
                   </pic:blipFill>
                   <pic:spPr bwMode="auto">
                     <a:xfrm>
                       <a:off x="0" y="0"/>
-                      <a:ext cx="4563698" cy="4563697"/>
+                      <a:ext cx="3030256" cy="3030256"/>
                     </a:xfrm>
                     <a:prstGeom prst="rect">
                       <a:avLst/>
@@ -271,6 +276,8 @@
           </wp:inline>
         </w:drawing>
       </w:r>
+    </w:p>
+    <w:p>
       <w:r>
         <w:br w:type="page"/>
       </w:r>
@@ -284,6 +291,169 @@
         <w:t>Wat is de maximale kracht?</w:t>
       </w:r>
     </w:p>
+    <w:p>
+      <w:r>
+        <w:t>De krachten van de verschillende motortjes in de scharnieren staat in het onderstaande tabel:</w:t>
+      </w:r>
+    </w:p>
+    <w:p>
+      <w:pPr>
+        <w:keepNext/>
+      </w:pPr>
+      <w:r>
+        <w:rPr>
+          <w:noProof/>
+          <w:lang w:eastAsia="nl-NL"/>
+        </w:rPr>
+        <mc:AlternateContent>
+          <mc:Choice Requires="wpg">
+            <w:drawing>
+              <wp:inline distT="0" distB="0" distL="0" distR="0" wp14:anchorId="30ADA3A8" wp14:editId="106C309C">
+                <wp:extent cx="5752532" cy="732724"/>
+                <wp:effectExtent l="0" t="0" r="635" b="0"/>
+                <wp:docPr id="12" name="Groep 12"/>
+                <wp:cNvGraphicFramePr/>
+                <a:graphic xmlns:a="http://schemas.openxmlformats.org/drawingml/2006/main">
+                  <a:graphicData uri="http://schemas.microsoft.com/office/word/2010/wordprocessingGroup">
+                    <wpg:wgp>
+                      <wpg:cNvGrpSpPr/>
+                      <wpg:grpSpPr>
+                        <a:xfrm>
+                          <a:off x="0" y="0"/>
+                          <a:ext cx="5752532" cy="732724"/>
+                          <a:chOff x="-67" y="0"/>
+                          <a:chExt cx="5718412" cy="732724"/>
+                        </a:xfrm>
+                      </wpg:grpSpPr>
+                      <pic:pic xmlns:pic="http://schemas.openxmlformats.org/drawingml/2006/picture">
+                        <pic:nvPicPr>
+                          <pic:cNvPr id="13" name="Afbeelding 13"/>
+                          <pic:cNvPicPr>
+                            <a:picLocks noChangeAspect="1"/>
+                          </pic:cNvPicPr>
+                        </pic:nvPicPr>
+                        <pic:blipFill rotWithShape="1">
+                          <a:blip r:embed="rId6">
+                            <a:extLst>
+                              <a:ext uri="{28A0092B-C50C-407E-A947-70E740481C1C}">
+                                <a14:useLocalDpi xmlns:a14="http://schemas.microsoft.com/office/drawing/2010/main" val="0"/>
+                              </a:ext>
+                            </a:extLst>
+                          </a:blip>
+                          <a:srcRect l="-1" t="4800" r="2" b="89990"/>
+                          <a:stretch/>
+                        </pic:blipFill>
+                        <pic:spPr bwMode="auto">
+                          <a:xfrm>
+                            <a:off x="0" y="0"/>
+                            <a:ext cx="5718345" cy="327546"/>
+                          </a:xfrm>
+                          <a:prstGeom prst="rect">
+                            <a:avLst/>
+                          </a:prstGeom>
+                          <a:ln>
+                            <a:noFill/>
+                          </a:ln>
+                          <a:extLst>
+                            <a:ext uri="{53640926-AAD7-44D8-BBD7-CCE9431645EC}">
+                              <a14:shadowObscured xmlns:a14="http://schemas.microsoft.com/office/drawing/2010/main"/>
+                            </a:ext>
+                          </a:extLst>
+                        </pic:spPr>
+                      </pic:pic>
+                      <pic:pic xmlns:pic="http://schemas.openxmlformats.org/drawingml/2006/picture">
+                        <pic:nvPicPr>
+                          <pic:cNvPr id="16" name="Afbeelding 16"/>
+                          <pic:cNvPicPr>
+                            <a:picLocks noChangeAspect="1"/>
+                          </pic:cNvPicPr>
+                        </pic:nvPicPr>
+                        <pic:blipFill rotWithShape="1">
+                          <a:blip r:embed="rId6">
+                            <a:extLst>
+                              <a:ext uri="{28A0092B-C50C-407E-A947-70E740481C1C}">
+                                <a14:useLocalDpi xmlns:a14="http://schemas.microsoft.com/office/drawing/2010/main" val="0"/>
+                              </a:ext>
+                            </a:extLst>
+                          </a:blip>
+                          <a:srcRect l="-1" t="67071" r="3" b="26478"/>
+                          <a:stretch/>
+                        </pic:blipFill>
+                        <pic:spPr bwMode="auto">
+                          <a:xfrm>
+                            <a:off x="-67" y="327546"/>
+                            <a:ext cx="5718279" cy="405178"/>
+                          </a:xfrm>
+                          <a:prstGeom prst="rect">
+                            <a:avLst/>
+                          </a:prstGeom>
+                          <a:ln>
+                            <a:noFill/>
+                          </a:ln>
+                          <a:extLst>
+                            <a:ext uri="{53640926-AAD7-44D8-BBD7-CCE9431645EC}">
+                              <a14:shadowObscured xmlns:a14="http://schemas.microsoft.com/office/drawing/2010/main"/>
+                            </a:ext>
+                          </a:extLst>
+                        </pic:spPr>
+                      </pic:pic>
+                    </wpg:wgp>
+                  </a:graphicData>
+                </a:graphic>
+              </wp:inline>
+            </w:drawing>
+          </mc:Choice>
+          <mc:Fallback>
+            <w:pict>
+              <v:group id="Groep 12" o:spid="_x0000_s1026" style="width:452.95pt;height:57.7pt;mso-position-horizontal-relative:char;mso-position-vertical-relative:line" coordorigin="" coordsize="57184,7327" o:gfxdata="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">
+                <v:shape id="Afbeelding 13" o:spid="_x0000_s1027" type="#_x0000_t75" style="position:absolute;width:57183;height:3275;visibility:visible;mso-wrap-style:square" o:gfxdata="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">
+                  <v:imagedata r:id="rId9" o:title="" croptop="3146f" cropbottom="58976f" cropleft="-1f" cropright="1f"/>
+                  <v:path arrowok="t"/>
+                </v:shape>
+                <v:shape id="Afbeelding 16" o:spid="_x0000_s1028" type="#_x0000_t75" style="position:absolute;top:3275;width:57182;height:4052;visibility:visible;mso-wrap-style:square" o:gfxdata="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">
+                  <v:imagedata r:id="rId9" o:title="" croptop="43956f" cropbottom="17353f" cropleft="-1f" cropright="2f"/>
+                  <v:path arrowok="t"/>
+                </v:shape>
+                <w10:anchorlock/>
+              </v:group>
+            </w:pict>
+          </mc:Fallback>
+        </mc:AlternateContent>
+      </w:r>
+    </w:p>
+    <w:p>
+      <w:pPr>
+        <w:pStyle w:val="Bijschrift"/>
+      </w:pPr>
+      <w:r>
+        <w:t xml:space="preserve">Figuur </w:t>
+      </w:r>
+      <w:fldSimple w:instr=" SEQ Figuur \* ARABIC ">
+        <w:r>
+          <w:rPr>
+            <w:noProof/>
+          </w:rPr>
+          <w:t>2</w:t>
+        </w:r>
+      </w:fldSimple>
+      <w:r>
+        <w:t xml:space="preserve">, Standard </w:t>
+      </w:r>
+      <w:proofErr w:type="spellStart"/>
+      <w:r>
+        <w:t>Specifications</w:t>
+      </w:r>
+      <w:proofErr w:type="spellEnd"/>
+      <w:r>
+        <w:t xml:space="preserve"> Manual: pag2-5  (7/9)</w:t>
+      </w:r>
+    </w:p>
+    <w:p>
+      <w:r>
+        <w:t>Het scharnier waaraan het batje bevestigt zal worden (J6) heeft dus een kracht van 1,10 newtonmeter.</w:t>
+      </w:r>
+    </w:p>
+    <w:p/>
     <w:p>
       <w:r>
         <w:t>Het gewicht dat de robot kan tillen is maximaal 2 kilo. Dit is afhankelijk van de afstand tussen het object en de robot.</w:t>
@@ -296,7 +466,7 @@
           <w:lang w:eastAsia="nl-NL"/>
         </w:rPr>
         <w:drawing>
-          <wp:inline distT="0" distB="0" distL="0" distR="0" wp14:anchorId="7B84D178" wp14:editId="3164F17D">
+          <wp:inline distT="0" distB="0" distL="0" distR="0" wp14:anchorId="3F840DCB" wp14:editId="4811FD3C">
             <wp:extent cx="3870000" cy="2624400"/>
             <wp:effectExtent l="0" t="0" r="0" b="5080"/>
             <wp:docPr id="3" name="Afbeelding 3"/>
@@ -311,7 +481,7 @@
                     <pic:cNvPicPr/>
                   </pic:nvPicPr>
                   <pic:blipFill rotWithShape="1">
-                    <a:blip r:embed="rId8"/>
+                    <a:blip r:embed="rId10"/>
                     <a:srcRect l="14414" r="21622" b="6774"/>
                     <a:stretch/>
                   </pic:blipFill>
@@ -346,27 +516,14 @@
       <w:r>
         <w:t xml:space="preserve">Figuur </w:t>
       </w:r>
-      <w:r>
-        <w:fldChar w:fldCharType="begin"/>
-      </w:r>
-      <w:r>
-        <w:instrText xml:space="preserve"> SEQ Figuur \* ARABIC </w:instrText>
-      </w:r>
-      <w:r>
-        <w:fldChar w:fldCharType="separate"/>
-      </w:r>
-      <w:r>
-        <w:rPr>
-          <w:noProof/>
-        </w:rPr>
-        <w:t>2</w:t>
-      </w:r>
-      <w:r>
-        <w:rPr>
-          <w:noProof/>
-        </w:rPr>
-        <w:fldChar w:fldCharType="end"/>
-      </w:r>
+      <w:fldSimple w:instr=" SEQ Figuur \* ARABIC ">
+        <w:r>
+          <w:rPr>
+            <w:noProof/>
+          </w:rPr>
+          <w:t>3</w:t>
+        </w:r>
+      </w:fldSimple>
       <w:r>
         <w:t>, Standar</w:t>
       </w:r>
@@ -390,6 +547,13 @@
     </w:p>
     <w:p>
       <w:pPr>
+        <w:pStyle w:val="Lijstalinea"/>
+        <w:numPr>
+          <w:ilvl w:val="0"/>
+          <w:numId w:val="1"/>
+        </w:numPr>
+        <w:shd w:val="clear" w:color="auto" w:fill="FFFFFF"/>
+        <w:spacing w:after="24" w:line="336" w:lineRule="atLeast"/>
         <w:rPr>
           <w:rFonts w:asciiTheme="majorHAnsi" w:eastAsiaTheme="majorEastAsia" w:hAnsiTheme="majorHAnsi" w:cstheme="majorBidi"/>
           <w:color w:val="4F81BD" w:themeColor="accent1"/>
@@ -397,8 +561,6 @@
           <w:szCs w:val="26"/>
         </w:rPr>
       </w:pPr>
-      <w:bookmarkStart w:id="0" w:name="_GoBack"/>
-      <w:bookmarkEnd w:id="0"/>
       <w:r>
         <w:br w:type="page"/>
       </w:r>
@@ -469,7 +631,7 @@
           <w:lang w:eastAsia="nl-NL"/>
         </w:rPr>
         <w:drawing>
-          <wp:inline distT="0" distB="0" distL="0" distR="0" wp14:anchorId="0B9CE6D2" wp14:editId="1D4FAD84">
+          <wp:inline distT="0" distB="0" distL="0" distR="0" wp14:anchorId="3E10BC1E" wp14:editId="230D95C1">
             <wp:extent cx="5760720" cy="3045722"/>
             <wp:effectExtent l="0" t="0" r="0" b="2540"/>
             <wp:docPr id="1" name="Afbeelding 1"/>
@@ -484,7 +646,7 @@
                     <pic:cNvPicPr/>
                   </pic:nvPicPr>
                   <pic:blipFill>
-                    <a:blip r:embed="rId9"/>
+                    <a:blip r:embed="rId11"/>
                     <a:stretch>
                       <a:fillRect/>
                     </a:stretch>
@@ -515,27 +677,14 @@
       <w:r>
         <w:t xml:space="preserve">Figuur </w:t>
       </w:r>
-      <w:r>
-        <w:fldChar w:fldCharType="begin"/>
-      </w:r>
-      <w:r>
-        <w:instrText xml:space="preserve"> SEQ Figuur \* ARABIC </w:instrText>
-      </w:r>
-      <w:r>
-        <w:fldChar w:fldCharType="separate"/>
-      </w:r>
-      <w:r>
-        <w:rPr>
-          <w:noProof/>
-        </w:rPr>
-        <w:t>3</w:t>
-      </w:r>
-      <w:r>
-        <w:rPr>
-          <w:noProof/>
-        </w:rPr>
-        <w:fldChar w:fldCharType="end"/>
-      </w:r>
+      <w:fldSimple w:instr=" SEQ Figuur \* ARABIC ">
+        <w:r>
+          <w:rPr>
+            <w:noProof/>
+          </w:rPr>
+          <w:t>4</w:t>
+        </w:r>
+      </w:fldSimple>
       <w:r>
         <w:t xml:space="preserve">, </w:t>
       </w:r>
@@ -562,6 +711,9 @@
       <w:proofErr w:type="spellEnd"/>
       <w:r>
         <w:t>’. Alle motoren staan dan op de coördinaten (0,0).</w:t>
+      </w:r>
+      <w:r>
+        <w:t xml:space="preserve"> Het is belangrijk om deze waarden goed te zetten, zodat de robot niet over zijn hardware-grenzen heen zal gaan.</w:t>
       </w:r>
     </w:p>
     <w:p>
@@ -571,9 +723,9 @@
           <w:lang w:eastAsia="nl-NL"/>
         </w:rPr>
         <w:drawing>
-          <wp:inline distT="0" distB="0" distL="0" distR="0" wp14:anchorId="60EF46E2" wp14:editId="567F2441">
-            <wp:extent cx="1201003" cy="2980499"/>
-            <wp:effectExtent l="0" t="0" r="0" b="0"/>
+          <wp:inline distT="0" distB="0" distL="0" distR="0" wp14:anchorId="5B36D232" wp14:editId="612AB422">
+            <wp:extent cx="2742983" cy="4063042"/>
+            <wp:effectExtent l="0" t="0" r="635" b="0"/>
             <wp:docPr id="7" name="Afbeelding 7"/>
             <wp:cNvGraphicFramePr>
               <a:graphicFrameLocks xmlns:a="http://schemas.openxmlformats.org/drawingml/2006/main" noChangeAspect="1"/>
@@ -586,7 +738,7 @@
                     <pic:cNvPicPr/>
                   </pic:nvPicPr>
                   <pic:blipFill>
-                    <a:blip r:embed="rId10">
+                    <a:blip r:embed="rId12">
                       <a:extLst>
                         <a:ext uri="{28A0092B-C50C-407E-A947-70E740481C1C}">
                           <a14:useLocalDpi xmlns:a14="http://schemas.microsoft.com/office/drawing/2010/main" val="0"/>
@@ -600,7 +752,7 @@
                   <pic:spPr bwMode="auto">
                     <a:xfrm>
                       <a:off x="0" y="0"/>
-                      <a:ext cx="1201299" cy="2981235"/>
+                      <a:ext cx="2756466" cy="4083013"/>
                     </a:xfrm>
                     <a:prstGeom prst="rect">
                       <a:avLst/>
@@ -622,7 +774,16 @@
       </w:r>
     </w:p>
     <w:p>
-      <w:r>
+      <w:pPr>
+        <w:spacing w:after="200" w:line="276" w:lineRule="auto"/>
+      </w:pPr>
+      <w:r>
+        <w:br w:type="page"/>
+      </w:r>
+    </w:p>
+    <w:p>
+      <w:r>
+        <w:lastRenderedPageBreak/>
         <w:t>Elke as heeft een andere</w:t>
       </w:r>
       <w:r>
@@ -643,6 +804,8 @@
       <w:r>
         <w:t xml:space="preserve"> geeft dit schematisch weer.</w:t>
       </w:r>
+      <w:bookmarkStart w:id="0" w:name="_GoBack"/>
+      <w:bookmarkEnd w:id="0"/>
     </w:p>
     <w:p>
       <w:r>
@@ -653,7 +816,7 @@
         <mc:AlternateContent>
           <mc:Choice Requires="wpg">
             <w:drawing>
-              <wp:inline distT="0" distB="0" distL="0" distR="0" wp14:anchorId="1ADE69B1" wp14:editId="618979C0">
+              <wp:inline distT="0" distB="0" distL="0" distR="0" wp14:anchorId="3E4D72BD" wp14:editId="3C379633">
                 <wp:extent cx="5759355" cy="1098629"/>
                 <wp:effectExtent l="0" t="0" r="0" b="6350"/>
                 <wp:docPr id="9" name="Groep 9"/>
@@ -678,7 +841,7 @@
                           </pic:cNvPicPr>
                         </pic:nvPicPr>
                         <pic:blipFill rotWithShape="1">
-                          <a:blip r:embed="rId5">
+                          <a:blip r:embed="rId6">
                             <a:extLst>
                               <a:ext uri="{28A0092B-C50C-407E-A947-70E740481C1C}">
                                 <a14:useLocalDpi xmlns:a14="http://schemas.microsoft.com/office/drawing/2010/main" val="0"/>
@@ -714,7 +877,7 @@
                           </pic:cNvPicPr>
                         </pic:nvPicPr>
                         <pic:blipFill rotWithShape="1">
-                          <a:blip r:embed="rId5">
+                          <a:blip r:embed="rId6">
                             <a:extLst>
                               <a:ext uri="{28A0092B-C50C-407E-A947-70E740481C1C}">
                                 <a14:useLocalDpi xmlns:a14="http://schemas.microsoft.com/office/drawing/2010/main" val="0"/>
@@ -752,11 +915,11 @@
             <w:pict>
               <v:group id="Groep 9" o:spid="_x0000_s1026" style="width:453.5pt;height:86.5pt;mso-position-horizontal-relative:char;mso-position-vertical-relative:line" coordorigin="-5" coordsize="57593,10986" o:gfxdata="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">
                 <v:shape id="Afbeelding 5" o:spid="_x0000_s1027" type="#_x0000_t75" style="position:absolute;left:-5;top:3138;width:57593;height:7848;visibility:visible;mso-wrap-style:square" o:gfxdata="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">
-                  <v:imagedata r:id="rId6" o:title="" croptop="19788f" cropbottom="37569f"/>
+                  <v:imagedata r:id="rId7" o:title="" croptop="19788f" cropbottom="37569f"/>
                   <v:path arrowok="t"/>
                 </v:shape>
                 <v:shape id="Afbeelding 8" o:spid="_x0000_s1028" type="#_x0000_t75" style="position:absolute;width:57588;height:3138;visibility:visible;mso-wrap-style:square" o:gfxdata="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">
-                  <v:imagedata r:id="rId6" o:title="" croptop="3146f" cropbottom="59130f" cropleft="-1f" cropright="6f"/>
+                  <v:imagedata r:id="rId7" o:title="" croptop="3146f" cropbottom="59130f" cropleft="-1f" cropright="6f"/>
                   <v:path arrowok="t"/>
                 </v:shape>
                 <w10:anchorlock/>
@@ -773,27 +936,14 @@
       <w:r>
         <w:t xml:space="preserve">Figuur </w:t>
       </w:r>
-      <w:r>
-        <w:fldChar w:fldCharType="begin"/>
-      </w:r>
-      <w:r>
-        <w:instrText xml:space="preserve"> SEQ Figuur \* ARABIC </w:instrText>
-      </w:r>
-      <w:r>
-        <w:fldChar w:fldCharType="separate"/>
-      </w:r>
-      <w:r>
-        <w:rPr>
-          <w:noProof/>
-        </w:rPr>
-        <w:t>4</w:t>
-      </w:r>
-      <w:r>
-        <w:rPr>
-          <w:noProof/>
-        </w:rPr>
-        <w:fldChar w:fldCharType="end"/>
-      </w:r>
+      <w:fldSimple w:instr=" SEQ Figuur \* ARABIC ">
+        <w:r>
+          <w:rPr>
+            <w:noProof/>
+          </w:rPr>
+          <w:t>5</w:t>
+        </w:r>
+      </w:fldSimple>
       <w:r>
         <w:t>,</w:t>
       </w:r>
@@ -817,7 +967,7 @@
         </w:rPr>
         <w:lastRenderedPageBreak/>
         <w:drawing>
-          <wp:inline distT="0" distB="0" distL="0" distR="0" wp14:anchorId="253D568F" wp14:editId="3D2E7CE0">
+          <wp:inline distT="0" distB="0" distL="0" distR="0" wp14:anchorId="3B89FEB1" wp14:editId="37FC8FD0">
             <wp:extent cx="5760720" cy="7913487"/>
             <wp:effectExtent l="0" t="0" r="0" b="0"/>
             <wp:docPr id="2" name="Afbeelding 2"/>
@@ -832,7 +982,7 @@
                     <pic:cNvPicPr/>
                   </pic:nvPicPr>
                   <pic:blipFill>
-                    <a:blip r:embed="rId11"/>
+                    <a:blip r:embed="rId13"/>
                     <a:stretch>
                       <a:fillRect/>
                     </a:stretch>
@@ -860,27 +1010,14 @@
       <w:r>
         <w:t xml:space="preserve">Figuur </w:t>
       </w:r>
-      <w:r>
-        <w:fldChar w:fldCharType="begin"/>
-      </w:r>
-      <w:r>
-        <w:instrText xml:space="preserve"> SEQ Figuur \* ARABIC </w:instrText>
-      </w:r>
-      <w:r>
-        <w:fldChar w:fldCharType="separate"/>
-      </w:r>
-      <w:r>
-        <w:rPr>
-          <w:noProof/>
-        </w:rPr>
-        <w:t>5</w:t>
-      </w:r>
-      <w:r>
-        <w:rPr>
-          <w:noProof/>
-        </w:rPr>
-        <w:fldChar w:fldCharType="end"/>
-      </w:r>
+      <w:fldSimple w:instr=" SEQ Figuur \* ARABIC ">
+        <w:r>
+          <w:rPr>
+            <w:noProof/>
+          </w:rPr>
+          <w:t>6</w:t>
+        </w:r>
+      </w:fldSimple>
       <w:r>
         <w:t xml:space="preserve">, </w:t>
       </w:r>
@@ -978,7 +1115,7 @@
                     <pic:cNvPicPr/>
                   </pic:nvPicPr>
                   <pic:blipFill rotWithShape="1">
-                    <a:blip r:embed="rId12">
+                    <a:blip r:embed="rId14">
                       <a:extLst>
                         <a:ext uri="{28A0092B-C50C-407E-A947-70E740481C1C}">
                           <a14:useLocalDpi xmlns:a14="http://schemas.microsoft.com/office/drawing/2010/main" val="0"/>
@@ -1032,7 +1169,7 @@
                     <pic:cNvPicPr/>
                   </pic:nvPicPr>
                   <pic:blipFill rotWithShape="1">
-                    <a:blip r:embed="rId13">
+                    <a:blip r:embed="rId15">
                       <a:extLst>
                         <a:ext uri="{28A0092B-C50C-407E-A947-70E740481C1C}">
                           <a14:useLocalDpi xmlns:a14="http://schemas.microsoft.com/office/drawing/2010/main" val="0"/>
@@ -1088,7 +1225,7 @@
                     <pic:cNvPicPr/>
                   </pic:nvPicPr>
                   <pic:blipFill rotWithShape="1">
-                    <a:blip r:embed="rId14">
+                    <a:blip r:embed="rId16">
                       <a:extLst>
                         <a:ext uri="{28A0092B-C50C-407E-A947-70E740481C1C}">
                           <a14:useLocalDpi xmlns:a14="http://schemas.microsoft.com/office/drawing/2010/main" val="0"/>
@@ -1142,7 +1279,7 @@
                     <pic:cNvPicPr/>
                   </pic:nvPicPr>
                   <pic:blipFill rotWithShape="1">
-                    <a:blip r:embed="rId15">
+                    <a:blip r:embed="rId17">
                       <a:extLst>
                         <a:ext uri="{28A0092B-C50C-407E-A947-70E740481C1C}">
                           <a14:useLocalDpi xmlns:a14="http://schemas.microsoft.com/office/drawing/2010/main" val="0"/>
@@ -1526,7 +1663,7 @@
       </w:tr>
     </w:tbl>
     <w:p>
-      <w:hyperlink r:id="rId16" w:history="1">
+      <w:hyperlink r:id="rId18" w:history="1">
         <w:r>
           <w:rPr>
             <w:rStyle w:val="Hyperlink"/>
@@ -1534,6 +1671,11 @@
           <w:t>http://www.goeievraag.nl/sport-spel-recreatie/overig/vraag/350260/afmetingen-tafeltennisbatje</w:t>
         </w:r>
       </w:hyperlink>
+    </w:p>
+    <w:p>
+      <w:r>
+        <w:t>- 29-09-2015</w:t>
+      </w:r>
     </w:p>
     <w:p/>
     <w:sectPr>
@@ -1544,6 +1686,181 @@
     </w:sectPr>
   </w:body>
 </w:document>
+</file>
+
+<file path=word/numbering.xml><?xml version="1.0" encoding="utf-8"?>
+<w:numbering xmlns:wpc="http://schemas.microsoft.com/office/word/2010/wordprocessingCanvas" xmlns:mc="http://schemas.openxmlformats.org/markup-compatibility/2006" xmlns:o="urn:schemas-microsoft-com:office:office" xmlns:r="http://schemas.openxmlformats.org/officeDocument/2006/relationships" xmlns:m="http://schemas.openxmlformats.org/officeDocument/2006/math" xmlns:v="urn:schemas-microsoft-com:vml" xmlns:wp14="http://schemas.microsoft.com/office/word/2010/wordprocessingDrawing" xmlns:wp="http://schemas.openxmlformats.org/drawingml/2006/wordprocessingDrawing" xmlns:w10="urn:schemas-microsoft-com:office:word" xmlns:w="http://schemas.openxmlformats.org/wordprocessingml/2006/main" xmlns:w14="http://schemas.microsoft.com/office/word/2010/wordml" xmlns:wpg="http://schemas.microsoft.com/office/word/2010/wordprocessingGroup" xmlns:wpi="http://schemas.microsoft.com/office/word/2010/wordprocessingInk" xmlns:wne="http://schemas.microsoft.com/office/word/2006/wordml" xmlns:wps="http://schemas.microsoft.com/office/word/2010/wordprocessingShape" mc:Ignorable="w14 wp14">
+  <w:numPicBullet w:numPicBulletId="0">
+    <w:pict>
+      <v:shapetype id="_x0000_t75" coordsize="21600,21600" o:spt="75" o:preferrelative="t" path="m@4@5l@4@11@9@11@9@5xe" filled="f" stroked="f">
+        <v:stroke joinstyle="miter"/>
+        <v:formulas>
+          <v:f eqn="if lineDrawn pixelLineWidth 0"/>
+          <v:f eqn="sum @0 1 0"/>
+          <v:f eqn="sum 0 0 @1"/>
+          <v:f eqn="prod @2 1 2"/>
+          <v:f eqn="prod @3 21600 pixelWidth"/>
+          <v:f eqn="prod @3 21600 pixelHeight"/>
+          <v:f eqn="sum @0 0 1"/>
+          <v:f eqn="prod @6 1 2"/>
+          <v:f eqn="prod @7 21600 pixelWidth"/>
+          <v:f eqn="sum @8 21600 0"/>
+          <v:f eqn="prod @7 21600 pixelHeight"/>
+          <v:f eqn="sum @10 21600 0"/>
+        </v:formulas>
+        <v:path o:extrusionok="f" gradientshapeok="t" o:connecttype="rect"/>
+        <o:lock v:ext="edit" aspectratio="t"/>
+      </v:shapetype>
+      <v:shape id="_x0000_i1031" type="#_x0000_t75" alt="\overrightarrow r" style="width:13.6pt;height:12.9pt;visibility:visible;mso-wrap-style:square" o:bullet="t">
+        <v:imagedata r:id="rId1" o:title="overrightarrow r"/>
+      </v:shape>
+    </w:pict>
+  </w:numPicBullet>
+  <w:abstractNum w:abstractNumId="0">
+    <w:nsid w:val="047F1949"/>
+    <w:multiLevelType w:val="hybridMultilevel"/>
+    <w:tmpl w:val="956CBE84"/>
+    <w:lvl w:ilvl="0" w:tplc="68AADED2">
+      <w:start w:val="1"/>
+      <w:numFmt w:val="bullet"/>
+      <w:lvlText w:val=""/>
+      <w:lvlPicBulletId w:val="0"/>
+      <w:lvlJc w:val="left"/>
+      <w:pPr>
+        <w:tabs>
+          <w:tab w:val="num" w:pos="1068"/>
+        </w:tabs>
+        <w:ind w:left="1068" w:hanging="360"/>
+      </w:pPr>
+      <w:rPr>
+        <w:rFonts w:ascii="Symbol" w:hAnsi="Symbol" w:hint="default"/>
+      </w:rPr>
+    </w:lvl>
+    <w:lvl w:ilvl="1" w:tplc="D5302476" w:tentative="1">
+      <w:start w:val="1"/>
+      <w:numFmt w:val="bullet"/>
+      <w:lvlText w:val=""/>
+      <w:lvlJc w:val="left"/>
+      <w:pPr>
+        <w:tabs>
+          <w:tab w:val="num" w:pos="1788"/>
+        </w:tabs>
+        <w:ind w:left="1788" w:hanging="360"/>
+      </w:pPr>
+      <w:rPr>
+        <w:rFonts w:ascii="Symbol" w:hAnsi="Symbol" w:hint="default"/>
+      </w:rPr>
+    </w:lvl>
+    <w:lvl w:ilvl="2" w:tplc="0EF2E124" w:tentative="1">
+      <w:start w:val="1"/>
+      <w:numFmt w:val="bullet"/>
+      <w:lvlText w:val=""/>
+      <w:lvlJc w:val="left"/>
+      <w:pPr>
+        <w:tabs>
+          <w:tab w:val="num" w:pos="2508"/>
+        </w:tabs>
+        <w:ind w:left="2508" w:hanging="360"/>
+      </w:pPr>
+      <w:rPr>
+        <w:rFonts w:ascii="Symbol" w:hAnsi="Symbol" w:hint="default"/>
+      </w:rPr>
+    </w:lvl>
+    <w:lvl w:ilvl="3" w:tplc="B350B32A" w:tentative="1">
+      <w:start w:val="1"/>
+      <w:numFmt w:val="bullet"/>
+      <w:lvlText w:val=""/>
+      <w:lvlJc w:val="left"/>
+      <w:pPr>
+        <w:tabs>
+          <w:tab w:val="num" w:pos="3228"/>
+        </w:tabs>
+        <w:ind w:left="3228" w:hanging="360"/>
+      </w:pPr>
+      <w:rPr>
+        <w:rFonts w:ascii="Symbol" w:hAnsi="Symbol" w:hint="default"/>
+      </w:rPr>
+    </w:lvl>
+    <w:lvl w:ilvl="4" w:tplc="FDC4DEAC" w:tentative="1">
+      <w:start w:val="1"/>
+      <w:numFmt w:val="bullet"/>
+      <w:lvlText w:val=""/>
+      <w:lvlJc w:val="left"/>
+      <w:pPr>
+        <w:tabs>
+          <w:tab w:val="num" w:pos="3948"/>
+        </w:tabs>
+        <w:ind w:left="3948" w:hanging="360"/>
+      </w:pPr>
+      <w:rPr>
+        <w:rFonts w:ascii="Symbol" w:hAnsi="Symbol" w:hint="default"/>
+      </w:rPr>
+    </w:lvl>
+    <w:lvl w:ilvl="5" w:tplc="07441406" w:tentative="1">
+      <w:start w:val="1"/>
+      <w:numFmt w:val="bullet"/>
+      <w:lvlText w:val=""/>
+      <w:lvlJc w:val="left"/>
+      <w:pPr>
+        <w:tabs>
+          <w:tab w:val="num" w:pos="4668"/>
+        </w:tabs>
+        <w:ind w:left="4668" w:hanging="360"/>
+      </w:pPr>
+      <w:rPr>
+        <w:rFonts w:ascii="Symbol" w:hAnsi="Symbol" w:hint="default"/>
+      </w:rPr>
+    </w:lvl>
+    <w:lvl w:ilvl="6" w:tplc="9558C52E" w:tentative="1">
+      <w:start w:val="1"/>
+      <w:numFmt w:val="bullet"/>
+      <w:lvlText w:val=""/>
+      <w:lvlJc w:val="left"/>
+      <w:pPr>
+        <w:tabs>
+          <w:tab w:val="num" w:pos="5388"/>
+        </w:tabs>
+        <w:ind w:left="5388" w:hanging="360"/>
+      </w:pPr>
+      <w:rPr>
+        <w:rFonts w:ascii="Symbol" w:hAnsi="Symbol" w:hint="default"/>
+      </w:rPr>
+    </w:lvl>
+    <w:lvl w:ilvl="7" w:tplc="02889E2A" w:tentative="1">
+      <w:start w:val="1"/>
+      <w:numFmt w:val="bullet"/>
+      <w:lvlText w:val=""/>
+      <w:lvlJc w:val="left"/>
+      <w:pPr>
+        <w:tabs>
+          <w:tab w:val="num" w:pos="6108"/>
+        </w:tabs>
+        <w:ind w:left="6108" w:hanging="360"/>
+      </w:pPr>
+      <w:rPr>
+        <w:rFonts w:ascii="Symbol" w:hAnsi="Symbol" w:hint="default"/>
+      </w:rPr>
+    </w:lvl>
+    <w:lvl w:ilvl="8" w:tplc="316C4408" w:tentative="1">
+      <w:start w:val="1"/>
+      <w:numFmt w:val="bullet"/>
+      <w:lvlText w:val=""/>
+      <w:lvlJc w:val="left"/>
+      <w:pPr>
+        <w:tabs>
+          <w:tab w:val="num" w:pos="6828"/>
+        </w:tabs>
+        <w:ind w:left="6828" w:hanging="360"/>
+      </w:pPr>
+      <w:rPr>
+        <w:rFonts w:ascii="Symbol" w:hAnsi="Symbol" w:hint="default"/>
+      </w:rPr>
+    </w:lvl>
+  </w:abstractNum>
+  <w:num w:numId="1">
+    <w:abstractNumId w:val="0"/>
+  </w:num>
+</w:numbering>
 </file>
 
 <file path=word/styles.xml><?xml version="1.0" encoding="utf-8"?>
@@ -1964,6 +2281,39 @@
         <w:shd w:val="clear" w:color="auto" w:fill="A7BFDE" w:themeFill="accent1" w:themeFillTint="7F"/>
       </w:tcPr>
     </w:tblStylePr>
+  </w:style>
+  <w:style w:type="paragraph" w:styleId="Lijstalinea">
+    <w:name w:val="List Paragraph"/>
+    <w:basedOn w:val="Standaard"/>
+    <w:uiPriority w:val="34"/>
+    <w:qFormat/>
+    <w:rsid w:val="00097F3B"/>
+    <w:pPr>
+      <w:ind w:left="720"/>
+      <w:contextualSpacing/>
+    </w:pPr>
+  </w:style>
+  <w:style w:type="paragraph" w:styleId="Normaalweb">
+    <w:name w:val="Normal (Web)"/>
+    <w:basedOn w:val="Standaard"/>
+    <w:uiPriority w:val="99"/>
+    <w:semiHidden/>
+    <w:unhideWhenUsed/>
+    <w:rsid w:val="005171AA"/>
+    <w:pPr>
+      <w:spacing w:before="100" w:beforeAutospacing="1" w:after="100" w:afterAutospacing="1"/>
+    </w:pPr>
+    <w:rPr>
+      <w:rFonts w:ascii="Times New Roman" w:eastAsia="Times New Roman" w:hAnsi="Times New Roman" w:cs="Times New Roman"/>
+      <w:sz w:val="24"/>
+      <w:szCs w:val="24"/>
+      <w:lang w:eastAsia="nl-NL"/>
+    </w:rPr>
+  </w:style>
+  <w:style w:type="character" w:customStyle="1" w:styleId="apple-converted-space">
+    <w:name w:val="apple-converted-space"/>
+    <w:basedOn w:val="Standaardalinea-lettertype"/>
+    <w:rsid w:val="005171AA"/>
   </w:style>
 </w:styles>
 </file>
@@ -2386,6 +2736,39 @@
         <w:shd w:val="clear" w:color="auto" w:fill="A7BFDE" w:themeFill="accent1" w:themeFillTint="7F"/>
       </w:tcPr>
     </w:tblStylePr>
+  </w:style>
+  <w:style w:type="paragraph" w:styleId="Lijstalinea">
+    <w:name w:val="List Paragraph"/>
+    <w:basedOn w:val="Standaard"/>
+    <w:uiPriority w:val="34"/>
+    <w:qFormat/>
+    <w:rsid w:val="00097F3B"/>
+    <w:pPr>
+      <w:ind w:left="720"/>
+      <w:contextualSpacing/>
+    </w:pPr>
+  </w:style>
+  <w:style w:type="paragraph" w:styleId="Normaalweb">
+    <w:name w:val="Normal (Web)"/>
+    <w:basedOn w:val="Standaard"/>
+    <w:uiPriority w:val="99"/>
+    <w:semiHidden/>
+    <w:unhideWhenUsed/>
+    <w:rsid w:val="005171AA"/>
+    <w:pPr>
+      <w:spacing w:before="100" w:beforeAutospacing="1" w:after="100" w:afterAutospacing="1"/>
+    </w:pPr>
+    <w:rPr>
+      <w:rFonts w:ascii="Times New Roman" w:eastAsia="Times New Roman" w:hAnsi="Times New Roman" w:cs="Times New Roman"/>
+      <w:sz w:val="24"/>
+      <w:szCs w:val="24"/>
+      <w:lang w:eastAsia="nl-NL"/>
+    </w:rPr>
+  </w:style>
+  <w:style w:type="character" w:customStyle="1" w:styleId="apple-converted-space">
+    <w:name w:val="apple-converted-space"/>
+    <w:basedOn w:val="Standaardalinea-lettertype"/>
+    <w:rsid w:val="005171AA"/>
   </w:style>
 </w:styles>
 </file>

</xml_diff>

<commit_message>
Extra mooie en nieuwe afbeeldingen.
</commit_message>
<xml_diff>
--- a/documents/OnderzoeksRapport/Limieten RV-2AJ.docx
+++ b/documents/OnderzoeksRapport/Limieten RV-2AJ.docx
@@ -15,7 +15,10 @@
         <w:t xml:space="preserve">De robotarm heeft niet één maximale snelheid, maar een maximale snelheid per </w:t>
       </w:r>
       <w:r>
-        <w:t>scharnier. Elke scharnier bevat een andere motor en heeft</w:t>
+        <w:t>scharnier. Elk</w:t>
+      </w:r>
+      <w:r>
+        <w:t xml:space="preserve"> scharnier bevat een andere motor en heeft</w:t>
       </w:r>
       <w:r>
         <w:t xml:space="preserve"> een </w:t>
@@ -181,27 +184,32 @@
       <w:r>
         <w:t xml:space="preserve">Figuur </w:t>
       </w:r>
-      <w:fldSimple w:instr=" SEQ Figuur \* ARABIC ">
-        <w:r>
-          <w:rPr>
-            <w:noProof/>
-          </w:rPr>
-          <w:t>1</w:t>
-        </w:r>
-      </w:fldSimple>
+      <w:r>
+        <w:fldChar w:fldCharType="begin"/>
+      </w:r>
+      <w:r>
+        <w:instrText xml:space="preserve"> SEQ Figuur \* ARABIC </w:instrText>
+      </w:r>
+      <w:r>
+        <w:fldChar w:fldCharType="separate"/>
+      </w:r>
+      <w:r>
+        <w:rPr>
+          <w:noProof/>
+        </w:rPr>
+        <w:t>1</w:t>
+      </w:r>
+      <w:r>
+        <w:rPr>
+          <w:noProof/>
+        </w:rPr>
+        <w:fldChar w:fldCharType="end"/>
+      </w:r>
       <w:r>
         <w:t xml:space="preserve">, </w:t>
       </w:r>
       <w:r>
-        <w:t xml:space="preserve">Standard </w:t>
-      </w:r>
-      <w:proofErr w:type="spellStart"/>
-      <w:r>
-        <w:t>Specifications</w:t>
-      </w:r>
-      <w:proofErr w:type="spellEnd"/>
-      <w:r>
-        <w:t xml:space="preserve"> Manual: pag2-5  (7/9)</w:t>
+        <w:t>Standard Specifications Manual: pag2-5  (7/9)</w:t>
       </w:r>
     </w:p>
     <w:p>
@@ -293,7 +301,19 @@
     </w:p>
     <w:p>
       <w:r>
-        <w:t>De krachten van de verschillende motortjes in de scharnieren staat in het onderstaande tabel:</w:t>
+        <w:t>De kracht</w:t>
+      </w:r>
+      <w:r>
+        <w:t>en van de verschillende motoren</w:t>
+      </w:r>
+      <w:r>
+        <w:t xml:space="preserve"> in de scharnieren staa</w:t>
+      </w:r>
+      <w:r>
+        <w:t>n</w:t>
+      </w:r>
+      <w:r>
+        <w:t xml:space="preserve"> in het onderstaande tabel:</w:t>
       </w:r>
     </w:p>
     <w:p>
@@ -428,24 +448,29 @@
       <w:r>
         <w:t xml:space="preserve">Figuur </w:t>
       </w:r>
-      <w:fldSimple w:instr=" SEQ Figuur \* ARABIC ">
-        <w:r>
-          <w:rPr>
-            <w:noProof/>
-          </w:rPr>
-          <w:t>2</w:t>
-        </w:r>
-      </w:fldSimple>
-      <w:r>
-        <w:t xml:space="preserve">, Standard </w:t>
-      </w:r>
-      <w:proofErr w:type="spellStart"/>
-      <w:r>
-        <w:t>Specifications</w:t>
-      </w:r>
-      <w:proofErr w:type="spellEnd"/>
-      <w:r>
-        <w:t xml:space="preserve"> Manual: pag2-5  (7/9)</w:t>
+      <w:r>
+        <w:fldChar w:fldCharType="begin"/>
+      </w:r>
+      <w:r>
+        <w:instrText xml:space="preserve"> SEQ Figuur \* ARABIC </w:instrText>
+      </w:r>
+      <w:r>
+        <w:fldChar w:fldCharType="separate"/>
+      </w:r>
+      <w:r>
+        <w:rPr>
+          <w:noProof/>
+        </w:rPr>
+        <w:t>2</w:t>
+      </w:r>
+      <w:r>
+        <w:rPr>
+          <w:noProof/>
+        </w:rPr>
+        <w:fldChar w:fldCharType="end"/>
+      </w:r>
+      <w:r>
+        <w:t>, Standard Specifications Manual: pag2-5  (7/9)</w:t>
       </w:r>
     </w:p>
     <w:p>
@@ -516,30 +541,38 @@
       <w:r>
         <w:t xml:space="preserve">Figuur </w:t>
       </w:r>
-      <w:fldSimple w:instr=" SEQ Figuur \* ARABIC ">
-        <w:r>
-          <w:rPr>
-            <w:noProof/>
-          </w:rPr>
-          <w:t>3</w:t>
-        </w:r>
-      </w:fldSimple>
+      <w:r>
+        <w:fldChar w:fldCharType="begin"/>
+      </w:r>
+      <w:r>
+        <w:instrText xml:space="preserve"> SEQ Figuur \* ARABIC </w:instrText>
+      </w:r>
+      <w:r>
+        <w:fldChar w:fldCharType="separate"/>
+      </w:r>
+      <w:r>
+        <w:rPr>
+          <w:noProof/>
+        </w:rPr>
+        <w:t>3</w:t>
+      </w:r>
+      <w:r>
+        <w:rPr>
+          <w:noProof/>
+        </w:rPr>
+        <w:fldChar w:fldCharType="end"/>
+      </w:r>
       <w:r>
         <w:t>, Standar</w:t>
       </w:r>
       <w:r>
         <w:t xml:space="preserve">d </w:t>
       </w:r>
-      <w:proofErr w:type="spellStart"/>
       <w:r>
         <w:t>S</w:t>
       </w:r>
       <w:r>
-        <w:t>pecifications</w:t>
-      </w:r>
-      <w:proofErr w:type="spellEnd"/>
-      <w:r>
-        <w:t xml:space="preserve"> Manual: pag2-7</w:t>
+        <w:t>pecifications Manual: pag2-7</w:t>
       </w:r>
       <w:r>
         <w:t xml:space="preserve">  (7/9)</w:t>
@@ -677,22 +710,30 @@
       <w:r>
         <w:t xml:space="preserve">Figuur </w:t>
       </w:r>
-      <w:fldSimple w:instr=" SEQ Figuur \* ARABIC ">
-        <w:r>
-          <w:rPr>
-            <w:noProof/>
-          </w:rPr>
-          <w:t>4</w:t>
-        </w:r>
-      </w:fldSimple>
-      <w:r>
-        <w:t xml:space="preserve">, </w:t>
-      </w:r>
-      <w:proofErr w:type="spellStart"/>
-      <w:r>
-        <w:t>Instruction</w:t>
-      </w:r>
-      <w:proofErr w:type="spellEnd"/>
+      <w:r>
+        <w:fldChar w:fldCharType="begin"/>
+      </w:r>
+      <w:r>
+        <w:instrText xml:space="preserve"> SEQ Figuur \* ARABIC </w:instrText>
+      </w:r>
+      <w:r>
+        <w:fldChar w:fldCharType="separate"/>
+      </w:r>
+      <w:r>
+        <w:rPr>
+          <w:noProof/>
+        </w:rPr>
+        <w:t>4</w:t>
+      </w:r>
+      <w:r>
+        <w:rPr>
+          <w:noProof/>
+        </w:rPr>
+        <w:fldChar w:fldCharType="end"/>
+      </w:r>
+      <w:r>
+        <w:t>, Instruction</w:t>
+      </w:r>
       <w:r>
         <w:rPr>
           <w:noProof/>
@@ -702,15 +743,13 @@
     </w:p>
     <w:p>
       <w:r>
-        <w:t>In de onderstaande afbeelding staat de robot arm op zijn ‘</w:t>
-      </w:r>
-      <w:proofErr w:type="spellStart"/>
-      <w:r>
-        <w:t>origin</w:t>
-      </w:r>
-      <w:proofErr w:type="spellEnd"/>
-      <w:r>
-        <w:t>’. Alle motoren staan dan op de coördinaten (0,0).</w:t>
+        <w:t>In de onderstaande afbeeld</w:t>
+      </w:r>
+      <w:r>
+        <w:t>ing staat de robot arm op zijn nul-punt</w:t>
+      </w:r>
+      <w:r>
+        <w:t>. Alle motoren staan dan op de coördinaten (0,0).</w:t>
       </w:r>
       <w:r>
         <w:t xml:space="preserve"> Het is belangrijk om deze waarden goed te zetten, zodat de robot niet over zijn hardware-grenzen heen zal gaan.</w:t>
@@ -804,8 +843,6 @@
       <w:r>
         <w:t xml:space="preserve"> geeft dit schematisch weer.</w:t>
       </w:r>
-      <w:bookmarkStart w:id="0" w:name="_GoBack"/>
-      <w:bookmarkEnd w:id="0"/>
     </w:p>
     <w:p>
       <w:r>
@@ -936,27 +973,32 @@
       <w:r>
         <w:t xml:space="preserve">Figuur </w:t>
       </w:r>
-      <w:fldSimple w:instr=" SEQ Figuur \* ARABIC ">
-        <w:r>
-          <w:rPr>
-            <w:noProof/>
-          </w:rPr>
-          <w:t>5</w:t>
-        </w:r>
-      </w:fldSimple>
+      <w:r>
+        <w:fldChar w:fldCharType="begin"/>
+      </w:r>
+      <w:r>
+        <w:instrText xml:space="preserve"> SEQ Figuur \* ARABIC </w:instrText>
+      </w:r>
+      <w:r>
+        <w:fldChar w:fldCharType="separate"/>
+      </w:r>
+      <w:r>
+        <w:rPr>
+          <w:noProof/>
+        </w:rPr>
+        <w:t>5</w:t>
+      </w:r>
+      <w:r>
+        <w:rPr>
+          <w:noProof/>
+        </w:rPr>
+        <w:fldChar w:fldCharType="end"/>
+      </w:r>
       <w:r>
         <w:t>,</w:t>
       </w:r>
       <w:r>
-        <w:t xml:space="preserve"> Standard </w:t>
-      </w:r>
-      <w:proofErr w:type="spellStart"/>
-      <w:r>
-        <w:t>Specifications</w:t>
-      </w:r>
-      <w:proofErr w:type="spellEnd"/>
-      <w:r>
-        <w:t xml:space="preserve"> Manual: pag2-5  (7/9)</w:t>
+        <w:t xml:space="preserve"> Standard Specifications Manual: pag2-5  (7/9)</w:t>
       </w:r>
     </w:p>
     <w:p>
@@ -1010,27 +1052,32 @@
       <w:r>
         <w:t xml:space="preserve">Figuur </w:t>
       </w:r>
-      <w:fldSimple w:instr=" SEQ Figuur \* ARABIC ">
-        <w:r>
-          <w:rPr>
-            <w:noProof/>
-          </w:rPr>
-          <w:t>6</w:t>
-        </w:r>
-      </w:fldSimple>
+      <w:r>
+        <w:fldChar w:fldCharType="begin"/>
+      </w:r>
+      <w:r>
+        <w:instrText xml:space="preserve"> SEQ Figuur \* ARABIC </w:instrText>
+      </w:r>
+      <w:r>
+        <w:fldChar w:fldCharType="separate"/>
+      </w:r>
+      <w:r>
+        <w:rPr>
+          <w:noProof/>
+        </w:rPr>
+        <w:t>6</w:t>
+      </w:r>
+      <w:r>
+        <w:rPr>
+          <w:noProof/>
+        </w:rPr>
+        <w:fldChar w:fldCharType="end"/>
+      </w:r>
       <w:r>
         <w:t xml:space="preserve">, </w:t>
       </w:r>
       <w:r>
-        <w:t xml:space="preserve">Standard </w:t>
-      </w:r>
-      <w:proofErr w:type="spellStart"/>
-      <w:r>
-        <w:t>specifications</w:t>
-      </w:r>
-      <w:proofErr w:type="spellEnd"/>
-      <w:r>
-        <w:t xml:space="preserve"> Manual: pag2-12  (7/9)</w:t>
+        <w:t>Standard specifications Manual: pag2-12  (7/9)</w:t>
       </w:r>
     </w:p>
     <w:p>
@@ -1678,6 +1725,40 @@
       </w:r>
     </w:p>
     <w:p/>
+    <w:p/>
+    <w:p>
+      <w:hyperlink r:id="rId19" w:history="1">
+        <w:r>
+          <w:rPr>
+            <w:rStyle w:val="Hyperlink"/>
+          </w:rPr>
+          <w:t>http://www.madpac.nl/gear/transformeer-dit-bureau-een-pingpongtafel/</w:t>
+        </w:r>
+      </w:hyperlink>
+    </w:p>
+    <w:p>
+      <w:r>
+        <w:t>- 19-10-2015</w:t>
+      </w:r>
+    </w:p>
+    <w:p/>
+    <w:p>
+      <w:hyperlink r:id="rId20" w:history="1">
+        <w:r>
+          <w:rPr>
+            <w:rStyle w:val="Hyperlink"/>
+          </w:rPr>
+          <w:t>http://www.plutosport.nl/shop/Tafeltennis/Dunlop_G_Force_Predator_Tafeltennis_Batje-679147.html</w:t>
+        </w:r>
+      </w:hyperlink>
+    </w:p>
+    <w:p>
+      <w:r>
+        <w:t>- 12-10-2015</w:t>
+      </w:r>
+      <w:bookmarkStart w:id="0" w:name="_GoBack"/>
+      <w:bookmarkEnd w:id="0"/>
+    </w:p>
     <w:sectPr>
       <w:pgSz w:w="11906" w:h="16838"/>
       <w:pgMar w:top="1417" w:right="1417" w:bottom="1417" w:left="1417" w:header="708" w:footer="708" w:gutter="0"/>
@@ -1711,7 +1792,7 @@
         <v:path o:extrusionok="f" gradientshapeok="t" o:connecttype="rect"/>
         <o:lock v:ext="edit" aspectratio="t"/>
       </v:shapetype>
-      <v:shape id="_x0000_i1031" type="#_x0000_t75" alt="\overrightarrow r" style="width:13.6pt;height:12.9pt;visibility:visible;mso-wrap-style:square" o:bullet="t">
+      <v:shape id="_x0000_i1036" type="#_x0000_t75" alt="\overrightarrow r" style="width:13.6pt;height:12.9pt;visibility:visible;mso-wrap-style:square" o:bullet="t">
         <v:imagedata r:id="rId1" o:title="overrightarrow r"/>
       </v:shape>
     </w:pict>
@@ -1857,8 +1938,123 @@
       </w:rPr>
     </w:lvl>
   </w:abstractNum>
+  <w:abstractNum w:abstractNumId="1">
+    <w:nsid w:val="24AE647F"/>
+    <w:multiLevelType w:val="hybridMultilevel"/>
+    <w:tmpl w:val="C16CFEF6"/>
+    <w:lvl w:ilvl="0" w:tplc="B84E2AFE">
+      <w:numFmt w:val="bullet"/>
+      <w:lvlText w:val="-"/>
+      <w:lvlJc w:val="left"/>
+      <w:pPr>
+        <w:ind w:left="720" w:hanging="360"/>
+      </w:pPr>
+      <w:rPr>
+        <w:rFonts w:ascii="Calibri" w:eastAsiaTheme="minorHAnsi" w:hAnsi="Calibri" w:cstheme="minorBidi" w:hint="default"/>
+      </w:rPr>
+    </w:lvl>
+    <w:lvl w:ilvl="1" w:tplc="04130003" w:tentative="1">
+      <w:start w:val="1"/>
+      <w:numFmt w:val="bullet"/>
+      <w:lvlText w:val="o"/>
+      <w:lvlJc w:val="left"/>
+      <w:pPr>
+        <w:ind w:left="1440" w:hanging="360"/>
+      </w:pPr>
+      <w:rPr>
+        <w:rFonts w:ascii="Courier New" w:hAnsi="Courier New" w:cs="Courier New" w:hint="default"/>
+      </w:rPr>
+    </w:lvl>
+    <w:lvl w:ilvl="2" w:tplc="04130005" w:tentative="1">
+      <w:start w:val="1"/>
+      <w:numFmt w:val="bullet"/>
+      <w:lvlText w:val=""/>
+      <w:lvlJc w:val="left"/>
+      <w:pPr>
+        <w:ind w:left="2160" w:hanging="360"/>
+      </w:pPr>
+      <w:rPr>
+        <w:rFonts w:ascii="Wingdings" w:hAnsi="Wingdings" w:hint="default"/>
+      </w:rPr>
+    </w:lvl>
+    <w:lvl w:ilvl="3" w:tplc="04130001" w:tentative="1">
+      <w:start w:val="1"/>
+      <w:numFmt w:val="bullet"/>
+      <w:lvlText w:val=""/>
+      <w:lvlJc w:val="left"/>
+      <w:pPr>
+        <w:ind w:left="2880" w:hanging="360"/>
+      </w:pPr>
+      <w:rPr>
+        <w:rFonts w:ascii="Symbol" w:hAnsi="Symbol" w:hint="default"/>
+      </w:rPr>
+    </w:lvl>
+    <w:lvl w:ilvl="4" w:tplc="04130003" w:tentative="1">
+      <w:start w:val="1"/>
+      <w:numFmt w:val="bullet"/>
+      <w:lvlText w:val="o"/>
+      <w:lvlJc w:val="left"/>
+      <w:pPr>
+        <w:ind w:left="3600" w:hanging="360"/>
+      </w:pPr>
+      <w:rPr>
+        <w:rFonts w:ascii="Courier New" w:hAnsi="Courier New" w:cs="Courier New" w:hint="default"/>
+      </w:rPr>
+    </w:lvl>
+    <w:lvl w:ilvl="5" w:tplc="04130005" w:tentative="1">
+      <w:start w:val="1"/>
+      <w:numFmt w:val="bullet"/>
+      <w:lvlText w:val=""/>
+      <w:lvlJc w:val="left"/>
+      <w:pPr>
+        <w:ind w:left="4320" w:hanging="360"/>
+      </w:pPr>
+      <w:rPr>
+        <w:rFonts w:ascii="Wingdings" w:hAnsi="Wingdings" w:hint="default"/>
+      </w:rPr>
+    </w:lvl>
+    <w:lvl w:ilvl="6" w:tplc="04130001" w:tentative="1">
+      <w:start w:val="1"/>
+      <w:numFmt w:val="bullet"/>
+      <w:lvlText w:val=""/>
+      <w:lvlJc w:val="left"/>
+      <w:pPr>
+        <w:ind w:left="5040" w:hanging="360"/>
+      </w:pPr>
+      <w:rPr>
+        <w:rFonts w:ascii="Symbol" w:hAnsi="Symbol" w:hint="default"/>
+      </w:rPr>
+    </w:lvl>
+    <w:lvl w:ilvl="7" w:tplc="04130003" w:tentative="1">
+      <w:start w:val="1"/>
+      <w:numFmt w:val="bullet"/>
+      <w:lvlText w:val="o"/>
+      <w:lvlJc w:val="left"/>
+      <w:pPr>
+        <w:ind w:left="5760" w:hanging="360"/>
+      </w:pPr>
+      <w:rPr>
+        <w:rFonts w:ascii="Courier New" w:hAnsi="Courier New" w:cs="Courier New" w:hint="default"/>
+      </w:rPr>
+    </w:lvl>
+    <w:lvl w:ilvl="8" w:tplc="04130005" w:tentative="1">
+      <w:start w:val="1"/>
+      <w:numFmt w:val="bullet"/>
+      <w:lvlText w:val=""/>
+      <w:lvlJc w:val="left"/>
+      <w:pPr>
+        <w:ind w:left="6480" w:hanging="360"/>
+      </w:pPr>
+      <w:rPr>
+        <w:rFonts w:ascii="Wingdings" w:hAnsi="Wingdings" w:hint="default"/>
+      </w:rPr>
+    </w:lvl>
+  </w:abstractNum>
   <w:num w:numId="1">
     <w:abstractNumId w:val="0"/>
+  </w:num>
+  <w:num w:numId="2">
+    <w:abstractNumId w:val="1"/>
   </w:num>
 </w:numbering>
 </file>

</xml_diff>

<commit_message>
Nieuwe afbeelding met de juiste hoeken en afmetingen.
</commit_message>
<xml_diff>
--- a/documents/OnderzoeksRapport/Limieten RV-2AJ.docx
+++ b/documents/OnderzoeksRapport/Limieten RV-2AJ.docx
@@ -4,12 +4,31 @@
   <w:body>
     <w:p>
       <w:pPr>
+        <w:pStyle w:val="Kop1"/>
+      </w:pPr>
+      <w:r>
+        <w:t>Limieten van de robotarm</w:t>
+      </w:r>
+    </w:p>
+    <w:p>
+      <w:r>
+        <w:t>Om vast te stellen of de robot arm, RV-2AJ, kan tafeltennissen zijn er diverse eigenschappen van deze robot onderzocht. Deze eigenschappen hebben invloed op de snelheid, de kracht, de houding en het bereik.</w:t>
+      </w:r>
+    </w:p>
+    <w:p>
+      <w:pPr>
         <w:pStyle w:val="Kop2"/>
       </w:pPr>
       <w:r>
         <w:t>Wat is de maximale snelheid?</w:t>
       </w:r>
     </w:p>
+    <w:p>
+      <w:r>
+        <w:t>De snelheid van de robot is zeer belangrijk om vast te kunnen stellen of de robot kan tafeltennissen. Wanneer het positioneren van de robotarm te lang duurt is het balletje al van de tafel.</w:t>
+      </w:r>
+    </w:p>
+    <w:p/>
     <w:p>
       <w:r>
         <w:t xml:space="preserve">De robotarm heeft niet één maximale snelheid, maar een maximale snelheid per </w:t>
@@ -184,32 +203,27 @@
       <w:r>
         <w:t xml:space="preserve">Figuur </w:t>
       </w:r>
-      <w:r>
-        <w:fldChar w:fldCharType="begin"/>
-      </w:r>
-      <w:r>
-        <w:instrText xml:space="preserve"> SEQ Figuur \* ARABIC </w:instrText>
-      </w:r>
-      <w:r>
-        <w:fldChar w:fldCharType="separate"/>
-      </w:r>
-      <w:r>
-        <w:rPr>
-          <w:noProof/>
-        </w:rPr>
-        <w:t>1</w:t>
-      </w:r>
-      <w:r>
-        <w:rPr>
-          <w:noProof/>
-        </w:rPr>
-        <w:fldChar w:fldCharType="end"/>
-      </w:r>
+      <w:fldSimple w:instr=" SEQ Figuur \* ARABIC ">
+        <w:r>
+          <w:rPr>
+            <w:noProof/>
+          </w:rPr>
+          <w:t>1</w:t>
+        </w:r>
+      </w:fldSimple>
       <w:r>
         <w:t xml:space="preserve">, </w:t>
       </w:r>
       <w:r>
-        <w:t>Standard Specifications Manual: pag2-5  (7/9)</w:t>
+        <w:t xml:space="preserve">Standard </w:t>
+      </w:r>
+      <w:proofErr w:type="spellStart"/>
+      <w:r>
+        <w:t>Specifications</w:t>
+      </w:r>
+      <w:proofErr w:type="spellEnd"/>
+      <w:r>
+        <w:t xml:space="preserve"> Manual: pag2-5  (7/9)</w:t>
       </w:r>
     </w:p>
     <w:p>
@@ -299,6 +313,21 @@
         <w:t>Wat is de maximale kracht?</w:t>
       </w:r>
     </w:p>
+    <w:p>
+      <w:r>
+        <w:t>Om de robotarm een balletje te laten slaan heeft de</w:t>
+      </w:r>
+      <w:r>
+        <w:t xml:space="preserve"> robot</w:t>
+      </w:r>
+      <w:r>
+        <w:t xml:space="preserve"> een bepaalde kracht nodig. Aan het uiteinde (J6) zal een batje worden bevestigd en op dat punt moet de kracht voldoende zijn om een balletje </w:t>
+      </w:r>
+      <w:r>
+        <w:t>te kunnen slaan.</w:t>
+      </w:r>
+    </w:p>
+    <w:p/>
     <w:p>
       <w:r>
         <w:t>De kracht</w:t>
@@ -448,29 +477,24 @@
       <w:r>
         <w:t xml:space="preserve">Figuur </w:t>
       </w:r>
-      <w:r>
-        <w:fldChar w:fldCharType="begin"/>
-      </w:r>
-      <w:r>
-        <w:instrText xml:space="preserve"> SEQ Figuur \* ARABIC </w:instrText>
-      </w:r>
-      <w:r>
-        <w:fldChar w:fldCharType="separate"/>
-      </w:r>
-      <w:r>
-        <w:rPr>
-          <w:noProof/>
-        </w:rPr>
-        <w:t>2</w:t>
-      </w:r>
-      <w:r>
-        <w:rPr>
-          <w:noProof/>
-        </w:rPr>
-        <w:fldChar w:fldCharType="end"/>
-      </w:r>
-      <w:r>
-        <w:t>, Standard Specifications Manual: pag2-5  (7/9)</w:t>
+      <w:fldSimple w:instr=" SEQ Figuur \* ARABIC ">
+        <w:r>
+          <w:rPr>
+            <w:noProof/>
+          </w:rPr>
+          <w:t>2</w:t>
+        </w:r>
+      </w:fldSimple>
+      <w:r>
+        <w:t xml:space="preserve">, Standard </w:t>
+      </w:r>
+      <w:proofErr w:type="spellStart"/>
+      <w:r>
+        <w:t>Specifications</w:t>
+      </w:r>
+      <w:proofErr w:type="spellEnd"/>
+      <w:r>
+        <w:t xml:space="preserve"> Manual: pag2-5  (7/9)</w:t>
       </w:r>
     </w:p>
     <w:p>
@@ -541,38 +565,30 @@
       <w:r>
         <w:t xml:space="preserve">Figuur </w:t>
       </w:r>
-      <w:r>
-        <w:fldChar w:fldCharType="begin"/>
-      </w:r>
-      <w:r>
-        <w:instrText xml:space="preserve"> SEQ Figuur \* ARABIC </w:instrText>
-      </w:r>
-      <w:r>
-        <w:fldChar w:fldCharType="separate"/>
-      </w:r>
-      <w:r>
-        <w:rPr>
-          <w:noProof/>
-        </w:rPr>
-        <w:t>3</w:t>
-      </w:r>
-      <w:r>
-        <w:rPr>
-          <w:noProof/>
-        </w:rPr>
-        <w:fldChar w:fldCharType="end"/>
-      </w:r>
+      <w:fldSimple w:instr=" SEQ Figuur \* ARABIC ">
+        <w:r>
+          <w:rPr>
+            <w:noProof/>
+          </w:rPr>
+          <w:t>3</w:t>
+        </w:r>
+      </w:fldSimple>
       <w:r>
         <w:t>, Standar</w:t>
       </w:r>
       <w:r>
         <w:t xml:space="preserve">d </w:t>
       </w:r>
+      <w:proofErr w:type="spellStart"/>
       <w:r>
         <w:t>S</w:t>
       </w:r>
       <w:r>
-        <w:t>pecifications Manual: pag2-7</w:t>
+        <w:t>pecifications</w:t>
+      </w:r>
+      <w:proofErr w:type="spellEnd"/>
+      <w:r>
+        <w:t xml:space="preserve"> Manual: pag2-7</w:t>
       </w:r>
       <w:r>
         <w:t xml:space="preserve">  (7/9)</w:t>
@@ -710,30 +726,22 @@
       <w:r>
         <w:t xml:space="preserve">Figuur </w:t>
       </w:r>
-      <w:r>
-        <w:fldChar w:fldCharType="begin"/>
-      </w:r>
-      <w:r>
-        <w:instrText xml:space="preserve"> SEQ Figuur \* ARABIC </w:instrText>
-      </w:r>
-      <w:r>
-        <w:fldChar w:fldCharType="separate"/>
-      </w:r>
-      <w:r>
-        <w:rPr>
-          <w:noProof/>
-        </w:rPr>
-        <w:t>4</w:t>
-      </w:r>
-      <w:r>
-        <w:rPr>
-          <w:noProof/>
-        </w:rPr>
-        <w:fldChar w:fldCharType="end"/>
-      </w:r>
-      <w:r>
-        <w:t>, Instruction</w:t>
-      </w:r>
+      <w:fldSimple w:instr=" SEQ Figuur \* ARABIC ">
+        <w:r>
+          <w:rPr>
+            <w:noProof/>
+          </w:rPr>
+          <w:t>4</w:t>
+        </w:r>
+      </w:fldSimple>
+      <w:r>
+        <w:t xml:space="preserve">, </w:t>
+      </w:r>
+      <w:proofErr w:type="spellStart"/>
+      <w:r>
+        <w:t>Instruction</w:t>
+      </w:r>
+      <w:proofErr w:type="spellEnd"/>
       <w:r>
         <w:rPr>
           <w:noProof/>
@@ -746,8 +754,13 @@
         <w:t>In de onderstaande afbeeld</w:t>
       </w:r>
       <w:r>
-        <w:t>ing staat de robot arm op zijn nul-punt</w:t>
-      </w:r>
+        <w:t xml:space="preserve">ing staat de robot arm op zijn </w:t>
+      </w:r>
+      <w:proofErr w:type="spellStart"/>
+      <w:r>
+        <w:t>nul-punt</w:t>
+      </w:r>
+      <w:proofErr w:type="spellEnd"/>
       <w:r>
         <w:t>. Alle motoren staan dan op de coördinaten (0,0).</w:t>
       </w:r>
@@ -973,32 +986,27 @@
       <w:r>
         <w:t xml:space="preserve">Figuur </w:t>
       </w:r>
-      <w:r>
-        <w:fldChar w:fldCharType="begin"/>
-      </w:r>
-      <w:r>
-        <w:instrText xml:space="preserve"> SEQ Figuur \* ARABIC </w:instrText>
-      </w:r>
-      <w:r>
-        <w:fldChar w:fldCharType="separate"/>
-      </w:r>
-      <w:r>
-        <w:rPr>
-          <w:noProof/>
-        </w:rPr>
-        <w:t>5</w:t>
-      </w:r>
-      <w:r>
-        <w:rPr>
-          <w:noProof/>
-        </w:rPr>
-        <w:fldChar w:fldCharType="end"/>
-      </w:r>
+      <w:fldSimple w:instr=" SEQ Figuur \* ARABIC ">
+        <w:r>
+          <w:rPr>
+            <w:noProof/>
+          </w:rPr>
+          <w:t>5</w:t>
+        </w:r>
+      </w:fldSimple>
       <w:r>
         <w:t>,</w:t>
       </w:r>
       <w:r>
-        <w:t xml:space="preserve"> Standard Specifications Manual: pag2-5  (7/9)</w:t>
+        <w:t xml:space="preserve"> Standard </w:t>
+      </w:r>
+      <w:proofErr w:type="spellStart"/>
+      <w:r>
+        <w:t>Specifications</w:t>
+      </w:r>
+      <w:proofErr w:type="spellEnd"/>
+      <w:r>
+        <w:t xml:space="preserve"> Manual: pag2-5  (7/9)</w:t>
       </w:r>
     </w:p>
     <w:p>
@@ -1010,7 +1018,7 @@
         <w:lastRenderedPageBreak/>
         <w:drawing>
           <wp:inline distT="0" distB="0" distL="0" distR="0" wp14:anchorId="3B89FEB1" wp14:editId="37FC8FD0">
-            <wp:extent cx="5760720" cy="7913487"/>
+            <wp:extent cx="5760720" cy="7912658"/>
             <wp:effectExtent l="0" t="0" r="0" b="0"/>
             <wp:docPr id="2" name="Afbeelding 2"/>
             <wp:cNvGraphicFramePr>
@@ -1024,7 +1032,13 @@
                     <pic:cNvPicPr/>
                   </pic:nvPicPr>
                   <pic:blipFill>
-                    <a:blip r:embed="rId13"/>
+                    <a:blip r:embed="rId13">
+                      <a:extLst>
+                        <a:ext uri="{28A0092B-C50C-407E-A947-70E740481C1C}">
+                          <a14:useLocalDpi xmlns:a14="http://schemas.microsoft.com/office/drawing/2010/main" val="0"/>
+                        </a:ext>
+                      </a:extLst>
+                    </a:blip>
                     <a:stretch>
                       <a:fillRect/>
                     </a:stretch>
@@ -1032,7 +1046,7 @@
                   <pic:spPr>
                     <a:xfrm>
                       <a:off x="0" y="0"/>
-                      <a:ext cx="5760720" cy="7913487"/>
+                      <a:ext cx="5760720" cy="7912658"/>
                     </a:xfrm>
                     <a:prstGeom prst="rect">
                       <a:avLst/>
@@ -1044,6 +1058,8 @@
           </wp:inline>
         </w:drawing>
       </w:r>
+      <w:bookmarkStart w:id="0" w:name="_GoBack"/>
+      <w:bookmarkEnd w:id="0"/>
     </w:p>
     <w:p>
       <w:pPr>
@@ -1052,32 +1068,27 @@
       <w:r>
         <w:t xml:space="preserve">Figuur </w:t>
       </w:r>
-      <w:r>
-        <w:fldChar w:fldCharType="begin"/>
-      </w:r>
-      <w:r>
-        <w:instrText xml:space="preserve"> SEQ Figuur \* ARABIC </w:instrText>
-      </w:r>
-      <w:r>
-        <w:fldChar w:fldCharType="separate"/>
-      </w:r>
-      <w:r>
-        <w:rPr>
-          <w:noProof/>
-        </w:rPr>
-        <w:t>6</w:t>
-      </w:r>
-      <w:r>
-        <w:rPr>
-          <w:noProof/>
-        </w:rPr>
-        <w:fldChar w:fldCharType="end"/>
-      </w:r>
+      <w:fldSimple w:instr=" SEQ Figuur \* ARABIC ">
+        <w:r>
+          <w:rPr>
+            <w:noProof/>
+          </w:rPr>
+          <w:t>6</w:t>
+        </w:r>
+      </w:fldSimple>
       <w:r>
         <w:t xml:space="preserve">, </w:t>
       </w:r>
       <w:r>
-        <w:t>Standard specifications Manual: pag2-12  (7/9)</w:t>
+        <w:t xml:space="preserve">Standard </w:t>
+      </w:r>
+      <w:proofErr w:type="spellStart"/>
+      <w:r>
+        <w:t>specifications</w:t>
+      </w:r>
+      <w:proofErr w:type="spellEnd"/>
+      <w:r>
+        <w:t xml:space="preserve"> Manual: pag2-12  (7/9)</w:t>
       </w:r>
     </w:p>
     <w:p>
@@ -1122,7 +1133,10 @@
         <w:t>De positie van het batje op de robotarm is erg belangrijk. Dit heeft invloed de houding</w:t>
       </w:r>
       <w:r>
-        <w:t>/vorm</w:t>
+        <w:t>/</w:t>
+      </w:r>
+      <w:r>
+        <w:t>positie</w:t>
       </w:r>
       <w:r>
         <w:t xml:space="preserve"> van de arm en de manier van slaan. </w:t>
@@ -1147,10 +1161,10 @@
           <w:lang w:eastAsia="nl-NL"/>
         </w:rPr>
         <w:drawing>
-          <wp:inline distT="0" distB="0" distL="0" distR="0" wp14:anchorId="2EA38A8C" wp14:editId="5306E5EA">
-            <wp:extent cx="4154888" cy="2274073"/>
+          <wp:inline distT="0" distB="0" distL="0" distR="0">
+            <wp:extent cx="5760720" cy="3240405"/>
             <wp:effectExtent l="0" t="0" r="0" b="0"/>
-            <wp:docPr id="14" name="Afbeelding 14"/>
+            <wp:docPr id="19" name="Afbeelding 19"/>
             <wp:cNvGraphicFramePr>
               <a:graphicFrameLocks xmlns:a="http://schemas.openxmlformats.org/drawingml/2006/main" noChangeAspect="1"/>
             </wp:cNvGraphicFramePr>
@@ -1158,10 +1172,10 @@
               <a:graphicData uri="http://schemas.openxmlformats.org/drawingml/2006/picture">
                 <pic:pic xmlns:pic="http://schemas.openxmlformats.org/drawingml/2006/picture">
                   <pic:nvPicPr>
-                    <pic:cNvPr id="0" name="Mogelijke slagposities.png"/>
+                    <pic:cNvPr id="0" name="Mogelijke slagposities_2.jpg"/>
                     <pic:cNvPicPr/>
                   </pic:nvPicPr>
-                  <pic:blipFill rotWithShape="1">
+                  <pic:blipFill>
                     <a:blip r:embed="rId14">
                       <a:extLst>
                         <a:ext uri="{28A0092B-C50C-407E-A947-70E740481C1C}">
@@ -1169,189 +1183,18 @@
                         </a:ext>
                       </a:extLst>
                     </a:blip>
-                    <a:srcRect l="6042" t="11796" r="7583" b="4160"/>
-                    <a:stretch/>
+                    <a:stretch>
+                      <a:fillRect/>
+                    </a:stretch>
                   </pic:blipFill>
-                  <pic:spPr bwMode="auto">
+                  <pic:spPr>
                     <a:xfrm>
                       <a:off x="0" y="0"/>
-                      <a:ext cx="4161212" cy="2277534"/>
+                      <a:ext cx="5760720" cy="3240405"/>
                     </a:xfrm>
                     <a:prstGeom prst="rect">
                       <a:avLst/>
                     </a:prstGeom>
-                    <a:ln>
-                      <a:noFill/>
-                    </a:ln>
-                    <a:extLst>
-                      <a:ext uri="{53640926-AAD7-44D8-BBD7-CCE9431645EC}">
-                        <a14:shadowObscured xmlns:a14="http://schemas.microsoft.com/office/drawing/2010/main"/>
-                      </a:ext>
-                    </a:extLst>
-                  </pic:spPr>
-                </pic:pic>
-              </a:graphicData>
-            </a:graphic>
-          </wp:inline>
-        </w:drawing>
-      </w:r>
-      <w:r>
-        <w:rPr>
-          <w:noProof/>
-          <w:lang w:eastAsia="nl-NL"/>
-        </w:rPr>
-        <w:drawing>
-          <wp:inline distT="0" distB="0" distL="0" distR="0" wp14:anchorId="4AAF1FAB" wp14:editId="3B5EBEE9">
-            <wp:extent cx="1449385" cy="1081377"/>
-            <wp:effectExtent l="0" t="0" r="0" b="5080"/>
-            <wp:docPr id="17" name="Afbeelding 17"/>
-            <wp:cNvGraphicFramePr>
-              <a:graphicFrameLocks xmlns:a="http://schemas.openxmlformats.org/drawingml/2006/main" noChangeAspect="1"/>
-            </wp:cNvGraphicFramePr>
-            <a:graphic xmlns:a="http://schemas.openxmlformats.org/drawingml/2006/main">
-              <a:graphicData uri="http://schemas.openxmlformats.org/drawingml/2006/picture">
-                <pic:pic xmlns:pic="http://schemas.openxmlformats.org/drawingml/2006/picture">
-                  <pic:nvPicPr>
-                    <pic:cNvPr id="0" name="Mogelijke slagposities Detail.png"/>
-                    <pic:cNvPicPr/>
-                  </pic:nvPicPr>
-                  <pic:blipFill rotWithShape="1">
-                    <a:blip r:embed="rId15">
-                      <a:extLst>
-                        <a:ext uri="{28A0092B-C50C-407E-A947-70E740481C1C}">
-                          <a14:useLocalDpi xmlns:a14="http://schemas.microsoft.com/office/drawing/2010/main" val="0"/>
-                        </a:ext>
-                      </a:extLst>
-                    </a:blip>
-                    <a:srcRect b="30881"/>
-                    <a:stretch/>
-                  </pic:blipFill>
-                  <pic:spPr bwMode="auto">
-                    <a:xfrm>
-                      <a:off x="0" y="0"/>
-                      <a:ext cx="1449385" cy="1081377"/>
-                    </a:xfrm>
-                    <a:prstGeom prst="rect">
-                      <a:avLst/>
-                    </a:prstGeom>
-                    <a:ln>
-                      <a:noFill/>
-                    </a:ln>
-                    <a:extLst>
-                      <a:ext uri="{53640926-AAD7-44D8-BBD7-CCE9431645EC}">
-                        <a14:shadowObscured xmlns:a14="http://schemas.microsoft.com/office/drawing/2010/main"/>
-                      </a:ext>
-                    </a:extLst>
-                  </pic:spPr>
-                </pic:pic>
-              </a:graphicData>
-            </a:graphic>
-          </wp:inline>
-        </w:drawing>
-      </w:r>
-    </w:p>
-    <w:p>
-      <w:r>
-        <w:rPr>
-          <w:noProof/>
-          <w:lang w:eastAsia="nl-NL"/>
-        </w:rPr>
-        <w:drawing>
-          <wp:inline distT="0" distB="0" distL="0" distR="0" wp14:anchorId="6169492E" wp14:editId="1F2941AE">
-            <wp:extent cx="4158533" cy="2344523"/>
-            <wp:effectExtent l="0" t="0" r="0" b="0"/>
-            <wp:docPr id="15" name="Afbeelding 15"/>
-            <wp:cNvGraphicFramePr>
-              <a:graphicFrameLocks xmlns:a="http://schemas.openxmlformats.org/drawingml/2006/main" noChangeAspect="1"/>
-            </wp:cNvGraphicFramePr>
-            <a:graphic xmlns:a="http://schemas.openxmlformats.org/drawingml/2006/main">
-              <a:graphicData uri="http://schemas.openxmlformats.org/drawingml/2006/picture">
-                <pic:pic xmlns:pic="http://schemas.openxmlformats.org/drawingml/2006/picture">
-                  <pic:nvPicPr>
-                    <pic:cNvPr id="0" name="Mogelijke slagposities_2.png"/>
-                    <pic:cNvPicPr/>
-                  </pic:nvPicPr>
-                  <pic:blipFill rotWithShape="1">
-                    <a:blip r:embed="rId16">
-                      <a:extLst>
-                        <a:ext uri="{28A0092B-C50C-407E-A947-70E740481C1C}">
-                          <a14:useLocalDpi xmlns:a14="http://schemas.microsoft.com/office/drawing/2010/main" val="0"/>
-                        </a:ext>
-                      </a:extLst>
-                    </a:blip>
-                    <a:srcRect l="6042" t="12217" r="7583" b="1210"/>
-                    <a:stretch/>
-                  </pic:blipFill>
-                  <pic:spPr bwMode="auto">
-                    <a:xfrm>
-                      <a:off x="0" y="0"/>
-                      <a:ext cx="4157088" cy="2343709"/>
-                    </a:xfrm>
-                    <a:prstGeom prst="rect">
-                      <a:avLst/>
-                    </a:prstGeom>
-                    <a:ln>
-                      <a:noFill/>
-                    </a:ln>
-                    <a:extLst>
-                      <a:ext uri="{53640926-AAD7-44D8-BBD7-CCE9431645EC}">
-                        <a14:shadowObscured xmlns:a14="http://schemas.microsoft.com/office/drawing/2010/main"/>
-                      </a:ext>
-                    </a:extLst>
-                  </pic:spPr>
-                </pic:pic>
-              </a:graphicData>
-            </a:graphic>
-          </wp:inline>
-        </w:drawing>
-      </w:r>
-      <w:r>
-        <w:rPr>
-          <w:noProof/>
-          <w:lang w:eastAsia="nl-NL"/>
-        </w:rPr>
-        <w:drawing>
-          <wp:inline distT="0" distB="0" distL="0" distR="0" wp14:anchorId="0CC96D22" wp14:editId="266C5851">
-            <wp:extent cx="1447137" cy="1624855"/>
-            <wp:effectExtent l="0" t="0" r="1270" b="0"/>
-            <wp:docPr id="18" name="Afbeelding 18"/>
-            <wp:cNvGraphicFramePr>
-              <a:graphicFrameLocks xmlns:a="http://schemas.openxmlformats.org/drawingml/2006/main" noChangeAspect="1"/>
-            </wp:cNvGraphicFramePr>
-            <a:graphic xmlns:a="http://schemas.openxmlformats.org/drawingml/2006/main">
-              <a:graphicData uri="http://schemas.openxmlformats.org/drawingml/2006/picture">
-                <pic:pic xmlns:pic="http://schemas.openxmlformats.org/drawingml/2006/picture">
-                  <pic:nvPicPr>
-                    <pic:cNvPr id="0" name="Mogelijke slagposities Detail.png"/>
-                    <pic:cNvPicPr/>
-                  </pic:nvPicPr>
-                  <pic:blipFill rotWithShape="1">
-                    <a:blip r:embed="rId17">
-                      <a:extLst>
-                        <a:ext uri="{28A0092B-C50C-407E-A947-70E740481C1C}">
-                          <a14:useLocalDpi xmlns:a14="http://schemas.microsoft.com/office/drawing/2010/main" val="0"/>
-                        </a:ext>
-                      </a:extLst>
-                    </a:blip>
-                    <a:srcRect l="12987" t="7337" r="12987" b="9808"/>
-                    <a:stretch/>
-                  </pic:blipFill>
-                  <pic:spPr bwMode="auto">
-                    <a:xfrm>
-                      <a:off x="0" y="0"/>
-                      <a:ext cx="1449534" cy="1627547"/>
-                    </a:xfrm>
-                    <a:prstGeom prst="rect">
-                      <a:avLst/>
-                    </a:prstGeom>
-                    <a:ln>
-                      <a:noFill/>
-                    </a:ln>
-                    <a:extLst>
-                      <a:ext uri="{53640926-AAD7-44D8-BBD7-CCE9431645EC}">
-                        <a14:shadowObscured xmlns:a14="http://schemas.microsoft.com/office/drawing/2010/main"/>
-                      </a:ext>
-                    </a:extLst>
                   </pic:spPr>
                 </pic:pic>
               </a:graphicData>
@@ -1710,7 +1553,7 @@
       </w:tr>
     </w:tbl>
     <w:p>
-      <w:hyperlink r:id="rId18" w:history="1">
+      <w:hyperlink r:id="rId15" w:history="1">
         <w:r>
           <w:rPr>
             <w:rStyle w:val="Hyperlink"/>
@@ -1727,7 +1570,7 @@
     <w:p/>
     <w:p/>
     <w:p>
-      <w:hyperlink r:id="rId19" w:history="1">
+      <w:hyperlink r:id="rId16" w:history="1">
         <w:r>
           <w:rPr>
             <w:rStyle w:val="Hyperlink"/>
@@ -1743,7 +1586,7 @@
     </w:p>
     <w:p/>
     <w:p>
-      <w:hyperlink r:id="rId20" w:history="1">
+      <w:hyperlink r:id="rId17" w:history="1">
         <w:r>
           <w:rPr>
             <w:rStyle w:val="Hyperlink"/>
@@ -1756,8 +1599,6 @@
       <w:r>
         <w:t>- 12-10-2015</w:t>
       </w:r>
-      <w:bookmarkStart w:id="0" w:name="_GoBack"/>
-      <w:bookmarkEnd w:id="0"/>
     </w:p>
     <w:sectPr>
       <w:pgSz w:w="11906" w:h="16838"/>
@@ -1792,7 +1633,7 @@
         <v:path o:extrusionok="f" gradientshapeok="t" o:connecttype="rect"/>
         <o:lock v:ext="edit" aspectratio="t"/>
       </v:shapetype>
-      <v:shape id="_x0000_i1036" type="#_x0000_t75" alt="\overrightarrow r" style="width:13.6pt;height:12.9pt;visibility:visible;mso-wrap-style:square" o:bullet="t">
+      <v:shape id="_x0000_i1038" type="#_x0000_t75" alt="\overrightarrow r" style="width:13.6pt;height:12.9pt;visibility:visible;mso-wrap-style:square" o:bullet="t">
         <v:imagedata r:id="rId1" o:title="overrightarrow r"/>
       </v:shape>
     </w:pict>

</xml_diff>

<commit_message>
Afbeeldingen uitgedunt en de limieten afgemaakt.
</commit_message>
<xml_diff>
--- a/documents/OnderzoeksRapport/Limieten RV-2AJ.docx
+++ b/documents/OnderzoeksRapport/Limieten RV-2AJ.docx
@@ -203,14 +203,30 @@
       <w:r>
         <w:t xml:space="preserve">Figuur </w:t>
       </w:r>
-      <w:fldSimple w:instr=" SEQ Figuur \* ARABIC ">
-        <w:r>
-          <w:rPr>
-            <w:noProof/>
-          </w:rPr>
-          <w:t>1</w:t>
-        </w:r>
-      </w:fldSimple>
+      <w:r>
+        <w:fldChar w:fldCharType="begin"/>
+      </w:r>
+      <w:r>
+        <w:instrText xml:space="preserve"> SEQ Figuur \* </w:instrText>
+      </w:r>
+      <w:r>
+        <w:instrText xml:space="preserve">ARABIC </w:instrText>
+      </w:r>
+      <w:r>
+        <w:fldChar w:fldCharType="separate"/>
+      </w:r>
+      <w:r>
+        <w:rPr>
+          <w:noProof/>
+        </w:rPr>
+        <w:t>1</w:t>
+      </w:r>
+      <w:r>
+        <w:rPr>
+          <w:noProof/>
+        </w:rPr>
+        <w:fldChar w:fldCharType="end"/>
+      </w:r>
       <w:r>
         <w:t xml:space="preserve">, </w:t>
       </w:r>
@@ -477,14 +493,27 @@
       <w:r>
         <w:t xml:space="preserve">Figuur </w:t>
       </w:r>
-      <w:fldSimple w:instr=" SEQ Figuur \* ARABIC ">
-        <w:r>
-          <w:rPr>
-            <w:noProof/>
-          </w:rPr>
-          <w:t>2</w:t>
-        </w:r>
-      </w:fldSimple>
+      <w:r>
+        <w:fldChar w:fldCharType="begin"/>
+      </w:r>
+      <w:r>
+        <w:instrText xml:space="preserve"> SEQ Figuur \* ARABIC </w:instrText>
+      </w:r>
+      <w:r>
+        <w:fldChar w:fldCharType="separate"/>
+      </w:r>
+      <w:r>
+        <w:rPr>
+          <w:noProof/>
+        </w:rPr>
+        <w:t>2</w:t>
+      </w:r>
+      <w:r>
+        <w:rPr>
+          <w:noProof/>
+        </w:rPr>
+        <w:fldChar w:fldCharType="end"/>
+      </w:r>
       <w:r>
         <w:t xml:space="preserve">, Standard </w:t>
       </w:r>
@@ -565,14 +594,27 @@
       <w:r>
         <w:t xml:space="preserve">Figuur </w:t>
       </w:r>
-      <w:fldSimple w:instr=" SEQ Figuur \* ARABIC ">
-        <w:r>
-          <w:rPr>
-            <w:noProof/>
-          </w:rPr>
-          <w:t>3</w:t>
-        </w:r>
-      </w:fldSimple>
+      <w:r>
+        <w:fldChar w:fldCharType="begin"/>
+      </w:r>
+      <w:r>
+        <w:instrText xml:space="preserve"> SEQ Figuur \* ARABIC </w:instrText>
+      </w:r>
+      <w:r>
+        <w:fldChar w:fldCharType="separate"/>
+      </w:r>
+      <w:r>
+        <w:rPr>
+          <w:noProof/>
+        </w:rPr>
+        <w:t>3</w:t>
+      </w:r>
+      <w:r>
+        <w:rPr>
+          <w:noProof/>
+        </w:rPr>
+        <w:fldChar w:fldCharType="end"/>
+      </w:r>
       <w:r>
         <w:t>, Standar</w:t>
       </w:r>
@@ -726,14 +768,27 @@
       <w:r>
         <w:t xml:space="preserve">Figuur </w:t>
       </w:r>
-      <w:fldSimple w:instr=" SEQ Figuur \* ARABIC ">
-        <w:r>
-          <w:rPr>
-            <w:noProof/>
-          </w:rPr>
-          <w:t>4</w:t>
-        </w:r>
-      </w:fldSimple>
+      <w:r>
+        <w:fldChar w:fldCharType="begin"/>
+      </w:r>
+      <w:r>
+        <w:instrText xml:space="preserve"> SEQ Figuur \* ARABIC </w:instrText>
+      </w:r>
+      <w:r>
+        <w:fldChar w:fldCharType="separate"/>
+      </w:r>
+      <w:r>
+        <w:rPr>
+          <w:noProof/>
+        </w:rPr>
+        <w:t>4</w:t>
+      </w:r>
+      <w:r>
+        <w:rPr>
+          <w:noProof/>
+        </w:rPr>
+        <w:fldChar w:fldCharType="end"/>
+      </w:r>
       <w:r>
         <w:t xml:space="preserve">, </w:t>
       </w:r>
@@ -986,14 +1041,27 @@
       <w:r>
         <w:t xml:space="preserve">Figuur </w:t>
       </w:r>
-      <w:fldSimple w:instr=" SEQ Figuur \* ARABIC ">
-        <w:r>
-          <w:rPr>
-            <w:noProof/>
-          </w:rPr>
-          <w:t>5</w:t>
-        </w:r>
-      </w:fldSimple>
+      <w:r>
+        <w:fldChar w:fldCharType="begin"/>
+      </w:r>
+      <w:r>
+        <w:instrText xml:space="preserve"> SEQ Figuur \* ARABIC </w:instrText>
+      </w:r>
+      <w:r>
+        <w:fldChar w:fldCharType="separate"/>
+      </w:r>
+      <w:r>
+        <w:rPr>
+          <w:noProof/>
+        </w:rPr>
+        <w:t>5</w:t>
+      </w:r>
+      <w:r>
+        <w:rPr>
+          <w:noProof/>
+        </w:rPr>
+        <w:fldChar w:fldCharType="end"/>
+      </w:r>
       <w:r>
         <w:t>,</w:t>
       </w:r>
@@ -1010,6 +1078,9 @@
       </w:r>
     </w:p>
     <w:p>
+      <w:pPr>
+        <w:jc w:val="center"/>
+      </w:pPr>
       <w:r>
         <w:rPr>
           <w:noProof/>
@@ -1018,7 +1089,7 @@
         <w:lastRenderedPageBreak/>
         <w:drawing>
           <wp:inline distT="0" distB="0" distL="0" distR="0" wp14:anchorId="3B89FEB1" wp14:editId="37FC8FD0">
-            <wp:extent cx="5760720" cy="7912658"/>
+            <wp:extent cx="4364966" cy="7487728"/>
             <wp:effectExtent l="0" t="0" r="0" b="0"/>
             <wp:docPr id="2" name="Afbeelding 2"/>
             <wp:cNvGraphicFramePr>
@@ -1031,7 +1102,7 @@
                     <pic:cNvPr id="0" name=""/>
                     <pic:cNvPicPr/>
                   </pic:nvPicPr>
-                  <pic:blipFill>
+                  <pic:blipFill rotWithShape="1">
                     <a:blip r:embed="rId13">
                       <a:extLst>
                         <a:ext uri="{28A0092B-C50C-407E-A947-70E740481C1C}">
@@ -1039,18 +1110,25 @@
                         </a:ext>
                       </a:extLst>
                     </a:blip>
-                    <a:stretch>
-                      <a:fillRect/>
-                    </a:stretch>
+                    <a:srcRect l="23217" t="2182" r="990" b="3162"/>
+                    <a:stretch/>
                   </pic:blipFill>
-                  <pic:spPr>
+                  <pic:spPr bwMode="auto">
                     <a:xfrm>
                       <a:off x="0" y="0"/>
-                      <a:ext cx="5760720" cy="7912658"/>
+                      <a:ext cx="4366199" cy="7489843"/>
                     </a:xfrm>
                     <a:prstGeom prst="rect">
                       <a:avLst/>
                     </a:prstGeom>
+                    <a:ln>
+                      <a:noFill/>
+                    </a:ln>
+                    <a:extLst>
+                      <a:ext uri="{53640926-AAD7-44D8-BBD7-CCE9431645EC}">
+                        <a14:shadowObscured xmlns:a14="http://schemas.microsoft.com/office/drawing/2010/main"/>
+                      </a:ext>
+                    </a:extLst>
                   </pic:spPr>
                 </pic:pic>
               </a:graphicData>
@@ -1058,61 +1136,59 @@
           </wp:inline>
         </w:drawing>
       </w:r>
+    </w:p>
+    <w:p>
+      <w:pPr>
+        <w:pStyle w:val="Bijschrift"/>
+      </w:pPr>
+      <w:r>
+        <w:t xml:space="preserve">Figuur </w:t>
+      </w:r>
+      <w:r>
+        <w:fldChar w:fldCharType="begin"/>
+      </w:r>
+      <w:r>
+        <w:instrText xml:space="preserve"> SEQ Figuur \* ARABIC </w:instrText>
+      </w:r>
+      <w:r>
+        <w:fldChar w:fldCharType="separate"/>
+      </w:r>
+      <w:r>
+        <w:rPr>
+          <w:noProof/>
+        </w:rPr>
+        <w:t>6</w:t>
+      </w:r>
+      <w:r>
+        <w:rPr>
+          <w:noProof/>
+        </w:rPr>
+        <w:fldChar w:fldCharType="end"/>
+      </w:r>
+      <w:r>
+        <w:t xml:space="preserve">, </w:t>
+      </w:r>
+      <w:r>
+        <w:t xml:space="preserve">Standard </w:t>
+      </w:r>
+      <w:proofErr w:type="spellStart"/>
+      <w:r>
+        <w:t>specifications</w:t>
+      </w:r>
+      <w:proofErr w:type="spellEnd"/>
+      <w:r>
+        <w:t xml:space="preserve"> Manual: pag2-12  (7/9)</w:t>
+      </w:r>
+    </w:p>
+    <w:p>
+      <w:r>
+        <w:t xml:space="preserve">De robotarm heeft een ingebouwde beveiliging dat </w:t>
+      </w:r>
+      <w:r>
+        <w:t>hij niet voorbij de grenzen van de scharnieren kan gaan, maar hij kan wel zichzelf raken. Wanneer er een batje op gemonteerd wordt zullen deze grenzen veranderen.</w:t>
+      </w:r>
       <w:bookmarkStart w:id="0" w:name="_GoBack"/>
       <w:bookmarkEnd w:id="0"/>
-    </w:p>
-    <w:p>
-      <w:pPr>
-        <w:pStyle w:val="Bijschrift"/>
-      </w:pPr>
-      <w:r>
-        <w:t xml:space="preserve">Figuur </w:t>
-      </w:r>
-      <w:fldSimple w:instr=" SEQ Figuur \* ARABIC ">
-        <w:r>
-          <w:rPr>
-            <w:noProof/>
-          </w:rPr>
-          <w:t>6</w:t>
-        </w:r>
-      </w:fldSimple>
-      <w:r>
-        <w:t xml:space="preserve">, </w:t>
-      </w:r>
-      <w:r>
-        <w:t xml:space="preserve">Standard </w:t>
-      </w:r>
-      <w:proofErr w:type="spellStart"/>
-      <w:r>
-        <w:t>specifications</w:t>
-      </w:r>
-      <w:proofErr w:type="spellEnd"/>
-      <w:r>
-        <w:t xml:space="preserve"> Manual: pag2-12  (7/9)</w:t>
-      </w:r>
-    </w:p>
-    <w:p>
-      <w:r>
-        <w:t>De robotarm heeft een ingebouwde beveiliging dat wanneer de maximale hoek wordt bereikt de robotarm automatisch stop</w:t>
-      </w:r>
-      <w:r>
-        <w:t>t</w:t>
-      </w:r>
-      <w:r>
-        <w:t xml:space="preserve"> en </w:t>
-      </w:r>
-      <w:r>
-        <w:t xml:space="preserve">een error code </w:t>
-      </w:r>
-      <w:r>
-        <w:t>ge</w:t>
-      </w:r>
-      <w:r>
-        <w:t>eft</w:t>
-      </w:r>
-      <w:r>
-        <w:t>.</w:t>
-      </w:r>
     </w:p>
     <w:p>
       <w:r>
@@ -1298,13 +1374,10 @@
               <w:t>Heeft</w:t>
             </w:r>
             <w:r>
-              <w:t xml:space="preserve"> 18,75</w:t>
+              <w:t xml:space="preserve"> </w:t>
             </w:r>
             <w:r>
-              <w:t xml:space="preserve"> cm extra</w:t>
-            </w:r>
-            <w:r>
-              <w:t xml:space="preserve"> bereik</w:t>
+              <w:t>28 cm extra bereik</w:t>
             </w:r>
           </w:p>
           <w:p>
@@ -1317,65 +1390,7 @@
               <w:cnfStyle w:val="000000100000" w:firstRow="0" w:lastRow="0" w:firstColumn="0" w:lastColumn="0" w:oddVBand="0" w:evenVBand="0" w:oddHBand="1" w:evenHBand="0" w:firstRowFirstColumn="0" w:firstRowLastColumn="0" w:lastRowFirstColumn="0" w:lastRowLastColumn="0"/>
             </w:pPr>
             <w:r>
-              <w:t>De breedte van een batje is</w:t>
-            </w:r>
-            <w:r>
-              <w:t xml:space="preserve"> 15 cm</w:t>
-            </w:r>
-          </w:p>
-          <w:p>
-            <w:pPr>
-              <w:cnfStyle w:val="000000100000" w:firstRow="0" w:lastRow="0" w:firstColumn="0" w:lastColumn="0" w:oddVBand="0" w:evenVBand="0" w:oddHBand="1" w:evenHBand="0" w:firstRowFirstColumn="0" w:firstRowLastColumn="0" w:lastRowFirstColumn="0" w:lastRowLastColumn="0"/>
-            </w:pPr>
-            <w:r>
               <w:t>De lengte van een batje is 28 cm</w:t>
-            </w:r>
-          </w:p>
-          <w:p>
-            <w:pPr>
-              <w:cnfStyle w:val="000000100000" w:firstRow="0" w:lastRow="0" w:firstColumn="0" w:lastColumn="0" w:oddVBand="0" w:evenVBand="0" w:oddHBand="1" w:evenHBand="0" w:firstRowFirstColumn="0" w:firstRowLastColumn="0" w:lastRowFirstColumn="0" w:lastRowLastColumn="0"/>
-            </w:pPr>
-            <w:r>
-              <w:t>De breedte van het handvat is 3,5 cm.</w:t>
-            </w:r>
-          </w:p>
-          <w:p>
-            <w:pPr>
-              <w:cnfStyle w:val="000000100000" w:firstRow="0" w:lastRow="0" w:firstColumn="0" w:lastColumn="0" w:oddVBand="0" w:evenVBand="0" w:oddHBand="1" w:evenHBand="0" w:firstRowFirstColumn="0" w:firstRowLastColumn="0" w:lastRowFirstColumn="0" w:lastRowLastColumn="0"/>
-            </w:pPr>
-          </w:p>
-          <w:p>
-            <w:pPr>
-              <w:cnfStyle w:val="000000100000" w:firstRow="0" w:lastRow="0" w:firstColumn="0" w:lastColumn="0" w:oddVBand="0" w:evenVBand="0" w:oddHBand="1" w:evenHBand="0" w:firstRowFirstColumn="0" w:firstRowLastColumn="0" w:lastRowFirstColumn="0" w:lastRowLastColumn="0"/>
-            </w:pPr>
-            <w:r>
-              <w:t>(</w:t>
-            </w:r>
-            <w:r>
-              <w:t>(</w:t>
-            </w:r>
-            <w:r>
-              <w:t>15 - 3,5) / 2</w:t>
-            </w:r>
-            <w:r>
-              <w:t>)</w:t>
-            </w:r>
-            <w:r>
-              <w:t xml:space="preserve"> + 3,5 = 9,25</w:t>
-            </w:r>
-            <w:r>
-              <w:t xml:space="preserve"> cm</w:t>
-            </w:r>
-          </w:p>
-          <w:p>
-            <w:pPr>
-              <w:cnfStyle w:val="000000100000" w:firstRow="0" w:lastRow="0" w:firstColumn="0" w:lastColumn="0" w:oddVBand="0" w:evenVBand="0" w:oddHBand="1" w:evenHBand="0" w:firstRowFirstColumn="0" w:firstRowLastColumn="0" w:lastRowFirstColumn="0" w:lastRowLastColumn="0"/>
-            </w:pPr>
-            <w:r>
-              <w:t>28 - 9,25 = 18,75</w:t>
-            </w:r>
-            <w:r>
-              <w:t xml:space="preserve"> cm</w:t>
             </w:r>
           </w:p>
         </w:tc>
@@ -1487,6 +1502,43 @@
             <w:pPr>
               <w:cnfStyle w:val="000000000000" w:firstRow="0" w:lastRow="0" w:firstColumn="0" w:lastColumn="0" w:oddVBand="0" w:evenVBand="0" w:oddHBand="0" w:evenHBand="0" w:firstRowFirstColumn="0" w:firstRowLastColumn="0" w:lastRowFirstColumn="0" w:lastRowLastColumn="0"/>
             </w:pPr>
+            <w:r>
+              <w:t>Heeft 9,25 cm extra bereik</w:t>
+            </w:r>
+          </w:p>
+          <w:p>
+            <w:pPr>
+              <w:cnfStyle w:val="000000000000" w:firstRow="0" w:lastRow="0" w:firstColumn="0" w:lastColumn="0" w:oddVBand="0" w:evenVBand="0" w:oddHBand="0" w:evenHBand="0" w:firstRowFirstColumn="0" w:firstRowLastColumn="0" w:lastRowFirstColumn="0" w:lastRowLastColumn="0"/>
+            </w:pPr>
+          </w:p>
+          <w:p>
+            <w:pPr>
+              <w:cnfStyle w:val="000000000000" w:firstRow="0" w:lastRow="0" w:firstColumn="0" w:lastColumn="0" w:oddVBand="0" w:evenVBand="0" w:oddHBand="0" w:evenHBand="0" w:firstRowFirstColumn="0" w:firstRowLastColumn="0" w:lastRowFirstColumn="0" w:lastRowLastColumn="0"/>
+            </w:pPr>
+            <w:r>
+              <w:t>De breedte van een batje is 15 cm</w:t>
+            </w:r>
+          </w:p>
+          <w:p>
+            <w:pPr>
+              <w:cnfStyle w:val="000000000000" w:firstRow="0" w:lastRow="0" w:firstColumn="0" w:lastColumn="0" w:oddVBand="0" w:evenVBand="0" w:oddHBand="0" w:evenHBand="0" w:firstRowFirstColumn="0" w:firstRowLastColumn="0" w:lastRowFirstColumn="0" w:lastRowLastColumn="0"/>
+            </w:pPr>
+            <w:r>
+              <w:t>De breedte van het handvat is 3,5 cm.</w:t>
+            </w:r>
+          </w:p>
+          <w:p>
+            <w:pPr>
+              <w:cnfStyle w:val="000000000000" w:firstRow="0" w:lastRow="0" w:firstColumn="0" w:lastColumn="0" w:oddVBand="0" w:evenVBand="0" w:oddHBand="0" w:evenHBand="0" w:firstRowFirstColumn="0" w:firstRowLastColumn="0" w:lastRowFirstColumn="0" w:lastRowLastColumn="0"/>
+            </w:pPr>
+          </w:p>
+          <w:p>
+            <w:pPr>
+              <w:cnfStyle w:val="000000000000" w:firstRow="0" w:lastRow="0" w:firstColumn="0" w:lastColumn="0" w:oddVBand="0" w:evenVBand="0" w:oddHBand="0" w:evenHBand="0" w:firstRowFirstColumn="0" w:firstRowLastColumn="0" w:lastRowFirstColumn="0" w:lastRowLastColumn="0"/>
+            </w:pPr>
+            <w:r>
+              <w:t>((15 - 3,5) / 2) + 3,5 = 9,25 cm</w:t>
+            </w:r>
           </w:p>
         </w:tc>
       </w:tr>
@@ -1553,6 +1605,39 @@
       </w:tr>
     </w:tbl>
     <w:p>
+      <w:r>
+        <w:t>H</w:t>
+      </w:r>
+      <w:r>
+        <w:t xml:space="preserve">et batje in </w:t>
+      </w:r>
+      <w:r>
+        <w:t>de</w:t>
+      </w:r>
+      <w:r>
+        <w:t xml:space="preserve"> verlengde</w:t>
+      </w:r>
+      <w:r>
+        <w:t xml:space="preserve"> positie</w:t>
+      </w:r>
+      <w:r>
+        <w:t xml:space="preserve"> heeft een extra</w:t>
+      </w:r>
+      <w:r>
+        <w:t xml:space="preserve"> lengte </w:t>
+      </w:r>
+      <w:r>
+        <w:t xml:space="preserve">van: </w:t>
+      </w:r>
+      <w:r>
+        <w:t>28 - 9,25 = 18,75 cm</w:t>
+      </w:r>
+      <w:r>
+        <w:t xml:space="preserve"> ten opzichte van het batje in een haakse positie.</w:t>
+      </w:r>
+    </w:p>
+    <w:p/>
+    <w:p>
       <w:hyperlink r:id="rId15" w:history="1">
         <w:r>
           <w:rPr>
@@ -1633,7 +1718,7 @@
         <v:path o:extrusionok="f" gradientshapeok="t" o:connecttype="rect"/>
         <o:lock v:ext="edit" aspectratio="t"/>
       </v:shapetype>
-      <v:shape id="_x0000_i1038" type="#_x0000_t75" alt="\overrightarrow r" style="width:13.6pt;height:12.9pt;visibility:visible;mso-wrap-style:square" o:bullet="t">
+      <v:shape id="_x0000_i1031" type="#_x0000_t75" alt="\overrightarrow r" style="width:13.6pt;height:12.9pt;visibility:visible;mso-wrap-style:square" o:bullet="t">
         <v:imagedata r:id="rId1" o:title="overrightarrow r"/>
       </v:shape>
     </w:pict>

</xml_diff>